<commit_message>
update code to work with Relativity 10.3 GoatsBeard release
</commit_message>
<xml_diff>
--- a/Documentation/WORD/Relativity Dev VM - Create Windows Base Machine - Documentation.docx
+++ b/Documentation/WORD/Relativity Dev VM - Create Windows Base Machine - Documentation.docx
@@ -176,7 +176,7 @@
           <w:sz w:val="52"/>
           <w:szCs w:val="52"/>
         </w:rPr>
-        <w:t>August 12, 2019</w:t>
+        <w:t>August 19, 2019</w:t>
       </w:r>
       <w:r>
         <w:rPr>
@@ -2737,7 +2737,7 @@
         </w:numPr>
       </w:pPr>
       <w:r>
-        <w:t>Java Runtime</w:t>
+        <w:t>7 zip</w:t>
       </w:r>
     </w:p>
     <w:p>
@@ -2749,7 +2749,7 @@
         </w:numPr>
       </w:pPr>
       <w:r>
-        <w:t>Notepad++</w:t>
+        <w:t>Chrome</w:t>
       </w:r>
     </w:p>
     <w:p>
@@ -2761,7 +2761,7 @@
         </w:numPr>
       </w:pPr>
       <w:r>
-        <w:t>Chrome</w:t>
+        <w:t>Notepad++</w:t>
       </w:r>
     </w:p>
     <w:p>
@@ -2784,18 +2784,8 @@
           <w:numId w:val="27"/>
         </w:numPr>
       </w:pPr>
-      <w:r>
-        <w:t>7 zip</w:t>
-      </w:r>
-    </w:p>
-    <w:p>
-      <w:pPr>
-        <w:pStyle w:val="ListParagraph"/>
-        <w:numPr>
-          <w:ilvl w:val="2"/>
-          <w:numId w:val="27"/>
-        </w:numPr>
-      </w:pPr>
+      <w:bookmarkStart w:id="3" w:name="_GoBack"/>
+      <w:bookmarkEnd w:id="3"/>
       <w:r>
         <w:t>WinDirStat</w:t>
       </w:r>
@@ -2946,7 +2936,34 @@
         </w:numPr>
       </w:pPr>
       <w:r>
-        <w:t>Adobe Reader - Latest</w:t>
+        <w:t xml:space="preserve">Adobe Reader </w:t>
+      </w:r>
+      <w:r>
+        <w:t>–</w:t>
+      </w:r>
+      <w:r>
+        <w:t xml:space="preserve"> Latest</w:t>
+      </w:r>
+    </w:p>
+    <w:p>
+      <w:pPr>
+        <w:pStyle w:val="ListParagraph"/>
+        <w:numPr>
+          <w:ilvl w:val="1"/>
+          <w:numId w:val="27"/>
+        </w:numPr>
+      </w:pPr>
+      <w:r>
+        <w:t xml:space="preserve">Java JDK </w:t>
+      </w:r>
+      <w:r>
+        <w:t>–</w:t>
+      </w:r>
+      <w:r>
+        <w:t xml:space="preserve"> Latest</w:t>
+      </w:r>
+      <w:r>
+        <w:t xml:space="preserve"> (Don’t do Ninite JDK install)</w:t>
       </w:r>
     </w:p>
     <w:p>
@@ -3331,14 +3348,14 @@
           <w:rFonts w:asciiTheme="minorHAnsi" w:hAnsiTheme="minorHAnsi" w:cstheme="minorHAnsi"/>
         </w:rPr>
       </w:pPr>
-      <w:bookmarkStart w:id="3" w:name="_Toc16168274"/>
+      <w:bookmarkStart w:id="4" w:name="_Toc16168274"/>
       <w:r>
         <w:rPr>
           <w:rFonts w:asciiTheme="minorHAnsi" w:hAnsiTheme="minorHAnsi" w:cstheme="minorHAnsi"/>
         </w:rPr>
         <w:t>Pin Applications to Taskbar</w:t>
       </w:r>
-      <w:bookmarkEnd w:id="3"/>
+      <w:bookmarkEnd w:id="4"/>
     </w:p>
     <w:p>
       <w:pPr>
@@ -3445,10 +3462,7 @@
         </w:numPr>
       </w:pPr>
       <w:r>
-        <w:t>Task Manager</w:t>
-      </w:r>
-      <w:r>
-        <w:t xml:space="preserve"> </w:t>
+        <w:t xml:space="preserve">Task Manager </w:t>
       </w:r>
     </w:p>
     <w:p>
@@ -3474,8 +3488,6 @@
       <w:r>
         <w:t>Notepad++</w:t>
       </w:r>
-      <w:bookmarkStart w:id="4" w:name="_GoBack"/>
-      <w:bookmarkEnd w:id="4"/>
     </w:p>
     <w:p>
       <w:pPr>
@@ -8126,7 +8138,7 @@
 </file>
 
 <file path=customXml/itemProps1.xml><?xml version="1.0" encoding="utf-8"?>
-<ds:datastoreItem xmlns:ds="http://schemas.openxmlformats.org/officeDocument/2006/customXml" ds:itemID="{15A6ED92-D6C9-48E9-AC9C-BE201ABBDF98}">
+<ds:datastoreItem xmlns:ds="http://schemas.openxmlformats.org/officeDocument/2006/customXml" ds:itemID="{CCD97BC8-A161-4FD1-AD5B-8527792430BC}">
   <ds:schemaRefs>
     <ds:schemaRef ds:uri="http://schemas.openxmlformats.org/officeDocument/2006/bibliography"/>
   </ds:schemaRefs>

</xml_diff>

<commit_message>
updated documentation instructions for setting Administrator password to never expire and limit maximum SQL memory to 6GB
</commit_message>
<xml_diff>
--- a/Documentation/WORD/Relativity Dev VM - Create Windows Base Machine - Documentation.docx
+++ b/Documentation/WORD/Relativity Dev VM - Create Windows Base Machine - Documentation.docx
@@ -1,6 +1,6 @@
 
 <file path=word/document.xml><?xml version="1.0" encoding="utf-8"?>
-<w:document xmlns:wpc="http://schemas.microsoft.com/office/word/2010/wordprocessingCanvas" xmlns:cx="http://schemas.microsoft.com/office/drawing/2014/chartex" xmlns:cx1="http://schemas.microsoft.com/office/drawing/2015/9/8/chartex" xmlns:cx2="http://schemas.microsoft.com/office/drawing/2015/10/21/chartex" xmlns:cx3="http://schemas.microsoft.com/office/drawing/2016/5/9/chartex" xmlns:cx4="http://schemas.microsoft.com/office/drawing/2016/5/10/chartex" xmlns:cx5="http://schemas.microsoft.com/office/drawing/2016/5/11/chartex" xmlns:cx6="http://schemas.microsoft.com/office/drawing/2016/5/12/chartex" xmlns:cx7="http://schemas.microsoft.com/office/drawing/2016/5/13/chartex" xmlns:cx8="http://schemas.microsoft.com/office/drawing/2016/5/14/chartex" xmlns:mc="http://schemas.openxmlformats.org/markup-compatibility/2006" xmlns:aink="http://schemas.microsoft.com/office/drawing/2016/ink" xmlns:am3d="http://schemas.microsoft.com/office/drawing/2017/model3d" xmlns:o="urn:schemas-microsoft-com:office:office" xmlns:r="http://schemas.openxmlformats.org/officeDocument/2006/relationships" xmlns:m="http://schemas.openxmlformats.org/officeDocument/2006/math" xmlns:v="urn:schemas-microsoft-com:vml" xmlns:wp14="http://schemas.microsoft.com/office/word/2010/wordprocessingDrawing" xmlns:wp="http://schemas.openxmlformats.org/drawingml/2006/wordprocessingDrawing" xmlns:w10="urn:schemas-microsoft-com:office:word" xmlns:w="http://schemas.openxmlformats.org/wordprocessingml/2006/main" xmlns:w14="http://schemas.microsoft.com/office/word/2010/wordml" xmlns:w15="http://schemas.microsoft.com/office/word/2012/wordml" xmlns:w16cid="http://schemas.microsoft.com/office/word/2016/wordml/cid" xmlns:w16se="http://schemas.microsoft.com/office/word/2015/wordml/symex" xmlns:wpg="http://schemas.microsoft.com/office/word/2010/wordprocessingGroup" xmlns:wpi="http://schemas.microsoft.com/office/word/2010/wordprocessingInk" xmlns:wne="http://schemas.microsoft.com/office/word/2006/wordml" xmlns:wps="http://schemas.microsoft.com/office/word/2010/wordprocessingShape" mc:Ignorable="w14 w15 w16se w16cid wp14">
+<w:document xmlns:wpc="http://schemas.microsoft.com/office/word/2010/wordprocessingCanvas" xmlns:mc="http://schemas.openxmlformats.org/markup-compatibility/2006" xmlns:o="urn:schemas-microsoft-com:office:office" xmlns:r="http://schemas.openxmlformats.org/officeDocument/2006/relationships" xmlns:m="http://schemas.openxmlformats.org/officeDocument/2006/math" xmlns:v="urn:schemas-microsoft-com:vml" xmlns:wp14="http://schemas.microsoft.com/office/word/2010/wordprocessingDrawing" xmlns:wp="http://schemas.openxmlformats.org/drawingml/2006/wordprocessingDrawing" xmlns:w10="urn:schemas-microsoft-com:office:word" xmlns:w="http://schemas.openxmlformats.org/wordprocessingml/2006/main" xmlns:w14="http://schemas.microsoft.com/office/word/2010/wordml" xmlns:w15="http://schemas.microsoft.com/office/word/2012/wordml" xmlns:wpg="http://schemas.microsoft.com/office/word/2010/wordprocessingGroup" xmlns:wpi="http://schemas.microsoft.com/office/word/2010/wordprocessingInk" xmlns:wne="http://schemas.microsoft.com/office/word/2006/wordml" xmlns:wps="http://schemas.microsoft.com/office/word/2010/wordprocessingShape" mc:Ignorable="w14 w15 wp14">
   <w:body>
     <w:p>
       <w:pPr>
@@ -176,7 +176,7 @@
           <w:sz w:val="52"/>
           <w:szCs w:val="52"/>
         </w:rPr>
-        <w:t>September 4, 2019</w:t>
+        <w:t>September 28, 2019</w:t>
       </w:r>
       <w:r>
         <w:rPr>
@@ -554,20 +554,16 @@
                 <w:noProof/>
                 <w:webHidden/>
               </w:rPr>
-            </w:r>
-            <w:r>
-              <w:rPr>
-                <w:noProof/>
-                <w:webHidden/>
-              </w:rPr>
               <w:fldChar w:fldCharType="separate"/>
             </w:r>
             <w:r>
               <w:rPr>
+                <w:b/>
+                <w:bCs/>
                 <w:noProof/>
                 <w:webHidden/>
               </w:rPr>
-              <w:t>4</w:t>
+              <w:t>Error! Bookmark not defined.</w:t>
             </w:r>
             <w:r>
               <w:rPr>
@@ -639,20 +635,16 @@
                 <w:noProof/>
                 <w:webHidden/>
               </w:rPr>
-            </w:r>
-            <w:r>
-              <w:rPr>
-                <w:noProof/>
-                <w:webHidden/>
-              </w:rPr>
               <w:fldChar w:fldCharType="separate"/>
             </w:r>
             <w:r>
               <w:rPr>
+                <w:b/>
+                <w:bCs/>
                 <w:noProof/>
                 <w:webHidden/>
               </w:rPr>
-              <w:t>5</w:t>
+              <w:t>Error! Bookmark not defined.</w:t>
             </w:r>
             <w:r>
               <w:rPr>
@@ -724,20 +716,16 @@
                 <w:noProof/>
                 <w:webHidden/>
               </w:rPr>
-            </w:r>
-            <w:r>
-              <w:rPr>
-                <w:noProof/>
-                <w:webHidden/>
-              </w:rPr>
               <w:fldChar w:fldCharType="separate"/>
             </w:r>
             <w:r>
               <w:rPr>
+                <w:b/>
+                <w:bCs/>
                 <w:noProof/>
                 <w:webHidden/>
               </w:rPr>
-              <w:t>6</w:t>
+              <w:t>Error! Bookmark not defined.</w:t>
             </w:r>
             <w:r>
               <w:rPr>
@@ -822,7 +810,7 @@
                 <w:noProof/>
                 <w:webHidden/>
               </w:rPr>
-              <w:t>6</w:t>
+              <w:t>27</w:t>
             </w:r>
             <w:r>
               <w:rPr>
@@ -907,7 +895,7 @@
                 <w:noProof/>
                 <w:webHidden/>
               </w:rPr>
-              <w:t>7</w:t>
+              <w:t>27</w:t>
             </w:r>
             <w:r>
               <w:rPr>
@@ -992,7 +980,7 @@
                 <w:noProof/>
                 <w:webHidden/>
               </w:rPr>
-              <w:t>7</w:t>
+              <w:t>27</w:t>
             </w:r>
             <w:r>
               <w:rPr>
@@ -2859,6 +2847,7 @@
       <w:r>
         <w:rPr>
           <w:rFonts w:cstheme="minorHAnsi"/>
+          <w:noProof/>
         </w:rPr>
         <w:lastRenderedPageBreak/>
         <w:drawing>
@@ -2956,6 +2945,7 @@
       <w:r>
         <w:rPr>
           <w:rFonts w:cstheme="minorHAnsi"/>
+          <w:noProof/>
         </w:rPr>
         <w:lastRenderedPageBreak/>
         <w:drawing>
@@ -3040,6 +3030,7 @@
       <w:r>
         <w:rPr>
           <w:rFonts w:cstheme="minorHAnsi"/>
+          <w:noProof/>
         </w:rPr>
         <w:lastRenderedPageBreak/>
         <w:drawing>
@@ -3119,32 +3110,25 @@
           <w:rFonts w:cstheme="minorHAnsi"/>
         </w:rPr>
       </w:pPr>
-      <w:proofErr w:type="gramStart"/>
-      <w:r>
-        <w:rPr>
-          <w:rFonts w:cstheme="minorHAnsi"/>
-        </w:rPr>
-        <w:t>Also</w:t>
-      </w:r>
-      <w:proofErr w:type="gramEnd"/>
-      <w:r>
-        <w:rPr>
-          <w:rFonts w:cstheme="minorHAnsi"/>
-        </w:rPr>
-        <w:t xml:space="preserve"> in the VM settings, turn off Automatic Checkpoints option.</w:t>
-      </w:r>
-    </w:p>
-    <w:p>
-      <w:pPr>
-        <w:pStyle w:val="ListParagraph"/>
-        <w:ind w:left="792"/>
-        <w:rPr>
-          <w:rFonts w:cstheme="minorHAnsi"/>
-        </w:rPr>
-      </w:pPr>
-      <w:r>
-        <w:rPr>
-          <w:rFonts w:cstheme="minorHAnsi"/>
+      <w:r>
+        <w:rPr>
+          <w:rFonts w:cstheme="minorHAnsi"/>
+        </w:rPr>
+        <w:t>Also in the VM settings, turn off Automatic Checkpoints option.</w:t>
+      </w:r>
+    </w:p>
+    <w:p>
+      <w:pPr>
+        <w:pStyle w:val="ListParagraph"/>
+        <w:ind w:left="792"/>
+        <w:rPr>
+          <w:rFonts w:cstheme="minorHAnsi"/>
+        </w:rPr>
+      </w:pPr>
+      <w:r>
+        <w:rPr>
+          <w:rFonts w:cstheme="minorHAnsi"/>
+          <w:noProof/>
         </w:rPr>
         <w:lastRenderedPageBreak/>
         <w:drawing>
@@ -3209,21 +3193,7 @@
         <w:rPr>
           <w:rFonts w:cstheme="minorHAnsi"/>
         </w:rPr>
-        <w:t xml:space="preserve">Next right </w:t>
-      </w:r>
-      <w:proofErr w:type="gramStart"/>
-      <w:r>
-        <w:rPr>
-          <w:rFonts w:cstheme="minorHAnsi"/>
-        </w:rPr>
-        <w:t>click</w:t>
-      </w:r>
-      <w:proofErr w:type="gramEnd"/>
-      <w:r>
-        <w:rPr>
-          <w:rFonts w:cstheme="minorHAnsi"/>
-        </w:rPr>
-        <w:t xml:space="preserve"> on the VM and start it.</w:t>
+        <w:t>Next right click on the VM and start it.</w:t>
       </w:r>
     </w:p>
     <w:p>
@@ -3311,6 +3281,9 @@
         <w:ind w:left="792"/>
       </w:pPr>
       <w:r>
+        <w:rPr>
+          <w:noProof/>
+        </w:rPr>
         <w:lastRenderedPageBreak/>
         <w:drawing>
           <wp:inline distT="0" distB="0" distL="0" distR="0" wp14:anchorId="3A9EE229" wp14:editId="15542074">
@@ -3439,12 +3412,29 @@
       <w:r>
         <w:t xml:space="preserve">to </w:t>
       </w:r>
+      <w:proofErr w:type="spellStart"/>
       <w:r>
         <w:rPr>
           <w:b/>
         </w:rPr>
         <w:t>DevVmBase</w:t>
       </w:r>
+      <w:proofErr w:type="spellEnd"/>
+    </w:p>
+    <w:p>
+      <w:pPr>
+        <w:pStyle w:val="ListParagraph"/>
+        <w:numPr>
+          <w:ilvl w:val="1"/>
+          <w:numId w:val="6"/>
+        </w:numPr>
+        <w:rPr>
+          <w:rFonts w:cstheme="minorHAnsi"/>
+        </w:rPr>
+      </w:pPr>
+      <w:r>
+        <w:t>Restart your VM</w:t>
+      </w:r>
     </w:p>
     <w:p>
       <w:pPr>
@@ -3470,8 +3460,11 @@
         <w:pStyle w:val="ListParagraph"/>
         <w:numPr>
           <w:ilvl w:val="1"/>
-          <w:numId w:val="26"/>
-        </w:numPr>
+          <w:numId w:val="6"/>
+        </w:numPr>
+        <w:rPr>
+          <w:rFonts w:cstheme="minorHAnsi"/>
+        </w:rPr>
       </w:pPr>
       <w:r>
         <w:t>Show hidden files</w:t>
@@ -3482,8 +3475,11 @@
         <w:pStyle w:val="ListParagraph"/>
         <w:numPr>
           <w:ilvl w:val="1"/>
-          <w:numId w:val="26"/>
-        </w:numPr>
+          <w:numId w:val="6"/>
+        </w:numPr>
+        <w:rPr>
+          <w:rFonts w:cstheme="minorHAnsi"/>
+        </w:rPr>
       </w:pPr>
       <w:r>
         <w:rPr>
@@ -3553,6 +3549,100 @@
         <w:rPr>
           <w:rFonts w:cstheme="minorHAnsi"/>
         </w:rPr>
+        <w:t>Open Computer Management</w:t>
+      </w:r>
+    </w:p>
+    <w:p>
+      <w:pPr>
+        <w:pStyle w:val="ListParagraph"/>
+        <w:numPr>
+          <w:ilvl w:val="1"/>
+          <w:numId w:val="6"/>
+        </w:numPr>
+        <w:rPr>
+          <w:rFonts w:cstheme="minorHAnsi"/>
+        </w:rPr>
+      </w:pPr>
+      <w:r>
+        <w:rPr>
+          <w:rFonts w:cstheme="minorHAnsi"/>
+        </w:rPr>
+        <w:t xml:space="preserve">For Administrator user, set the </w:t>
+      </w:r>
+      <w:r>
+        <w:rPr>
+          <w:rFonts w:cstheme="minorHAnsi"/>
+          <w:b/>
+        </w:rPr>
+        <w:t>password to never expires</w:t>
+      </w:r>
+    </w:p>
+    <w:p>
+      <w:pPr>
+        <w:pStyle w:val="ListParagraph"/>
+        <w:ind w:left="1080"/>
+        <w:rPr>
+          <w:rFonts w:cstheme="minorHAnsi"/>
+        </w:rPr>
+      </w:pPr>
+      <w:r>
+        <w:rPr>
+          <w:rFonts w:cstheme="minorHAnsi"/>
+        </w:rPr>
+        <w:lastRenderedPageBreak/>
+        <w:drawing>
+          <wp:inline distT="0" distB="0" distL="0" distR="0" wp14:anchorId="1CB388AC" wp14:editId="50C21FF3">
+            <wp:extent cx="5943600" cy="4296410"/>
+            <wp:effectExtent l="0" t="0" r="0" b="8890"/>
+            <wp:docPr id="14" name="Picture 14"/>
+            <wp:cNvGraphicFramePr>
+              <a:graphicFrameLocks xmlns:a="http://schemas.openxmlformats.org/drawingml/2006/main" noChangeAspect="1"/>
+            </wp:cNvGraphicFramePr>
+            <a:graphic xmlns:a="http://schemas.openxmlformats.org/drawingml/2006/main">
+              <a:graphicData uri="http://schemas.openxmlformats.org/drawingml/2006/picture">
+                <pic:pic xmlns:pic="http://schemas.openxmlformats.org/drawingml/2006/picture">
+                  <pic:nvPicPr>
+                    <pic:cNvPr id="1" name=""/>
+                    <pic:cNvPicPr/>
+                  </pic:nvPicPr>
+                  <pic:blipFill>
+                    <a:blip r:embed="rId30"/>
+                    <a:stretch>
+                      <a:fillRect/>
+                    </a:stretch>
+                  </pic:blipFill>
+                  <pic:spPr>
+                    <a:xfrm>
+                      <a:off x="0" y="0"/>
+                      <a:ext cx="5943600" cy="4296410"/>
+                    </a:xfrm>
+                    <a:prstGeom prst="rect">
+                      <a:avLst/>
+                    </a:prstGeom>
+                  </pic:spPr>
+                </pic:pic>
+              </a:graphicData>
+            </a:graphic>
+          </wp:inline>
+        </w:drawing>
+      </w:r>
+    </w:p>
+    <w:p>
+      <w:pPr>
+        <w:pStyle w:val="ListParagraph"/>
+        <w:numPr>
+          <w:ilvl w:val="0"/>
+          <w:numId w:val="6"/>
+        </w:numPr>
+        <w:ind w:left="792"/>
+        <w:rPr>
+          <w:rFonts w:cstheme="minorHAnsi"/>
+        </w:rPr>
+      </w:pPr>
+      <w:r>
+        <w:rPr>
+          <w:rFonts w:cstheme="minorHAnsi"/>
+        </w:rPr>
         <w:t xml:space="preserve">In </w:t>
       </w:r>
       <w:r>
@@ -3777,21 +3867,394 @@
         <w:rPr>
           <w:rFonts w:cstheme="minorHAnsi"/>
         </w:rPr>
+        <w:t xml:space="preserve">Turn </w:t>
+      </w:r>
+      <w:r>
+        <w:rPr>
+          <w:rFonts w:cstheme="minorHAnsi"/>
+          <w:b/>
+        </w:rPr>
+        <w:t>IE Enhanced Security Configuration</w:t>
+      </w:r>
+      <w:r>
+        <w:rPr>
+          <w:rFonts w:cstheme="minorHAnsi"/>
+        </w:rPr>
+        <w:t xml:space="preserve"> Off. </w:t>
+      </w:r>
+    </w:p>
+    <w:p>
+      <w:pPr>
+        <w:pStyle w:val="ListParagraph"/>
+        <w:numPr>
+          <w:ilvl w:val="2"/>
+          <w:numId w:val="6"/>
+        </w:numPr>
+        <w:rPr>
+          <w:rFonts w:cstheme="minorHAnsi"/>
+        </w:rPr>
+      </w:pPr>
+      <w:r>
+        <w:rPr>
+          <w:rFonts w:cstheme="minorHAnsi"/>
+        </w:rPr>
+        <w:t>Both for Administrators and Users</w:t>
+      </w:r>
+    </w:p>
+    <w:p>
+      <w:pPr>
+        <w:pStyle w:val="ListParagraph"/>
+        <w:numPr>
+          <w:ilvl w:val="1"/>
+          <w:numId w:val="6"/>
+        </w:numPr>
+        <w:rPr>
+          <w:rFonts w:cstheme="minorHAnsi"/>
+        </w:rPr>
+      </w:pPr>
+      <w:r>
+        <w:rPr>
+          <w:rFonts w:cstheme="minorHAnsi"/>
+        </w:rPr>
+        <w:t xml:space="preserve">Change </w:t>
+      </w:r>
+      <w:r>
+        <w:rPr>
+          <w:rFonts w:cstheme="minorHAnsi"/>
+          <w:b/>
+        </w:rPr>
+        <w:t>Windows Time zone</w:t>
+      </w:r>
+      <w:r>
+        <w:rPr>
+          <w:rFonts w:cstheme="minorHAnsi"/>
+        </w:rPr>
+        <w:t xml:space="preserve"> to </w:t>
+      </w:r>
+      <w:r>
+        <w:rPr>
+          <w:rFonts w:cstheme="minorHAnsi"/>
+          <w:b/>
+        </w:rPr>
+        <w:t>Central (US &amp; Canada)</w:t>
+      </w:r>
+      <w:r>
+        <w:rPr>
+          <w:rFonts w:cstheme="minorHAnsi"/>
+        </w:rPr>
+        <w:t xml:space="preserve"> and turn </w:t>
+      </w:r>
+      <w:r>
+        <w:rPr>
+          <w:rFonts w:cstheme="minorHAnsi"/>
+          <w:b/>
+        </w:rPr>
+        <w:t>On</w:t>
+      </w:r>
+      <w:r>
+        <w:rPr>
+          <w:rFonts w:cstheme="minorHAnsi"/>
+        </w:rPr>
+        <w:t xml:space="preserve"> the </w:t>
+      </w:r>
+      <w:r>
+        <w:rPr>
+          <w:rFonts w:cstheme="minorHAnsi"/>
+          <w:b/>
+        </w:rPr>
+        <w:t>Set time zone automatically</w:t>
+      </w:r>
+      <w:r>
+        <w:rPr>
+          <w:rFonts w:cstheme="minorHAnsi"/>
+        </w:rPr>
+        <w:t xml:space="preserve"> setting.</w:t>
+      </w:r>
+    </w:p>
+    <w:p>
+      <w:pPr>
+        <w:pStyle w:val="ListParagraph"/>
+        <w:numPr>
+          <w:ilvl w:val="0"/>
+          <w:numId w:val="6"/>
+        </w:numPr>
+        <w:ind w:left="792"/>
+        <w:rPr>
+          <w:rFonts w:cstheme="minorHAnsi"/>
+        </w:rPr>
+      </w:pPr>
+      <w:r>
+        <w:rPr>
+          <w:rFonts w:cstheme="minorHAnsi"/>
+        </w:rPr>
+        <w:t>Change PowerShell Execution Policy to Unrestricted</w:t>
+      </w:r>
+      <w:r>
+        <w:rPr>
+          <w:rFonts w:cstheme="minorHAnsi"/>
+        </w:rPr>
+        <w:t xml:space="preserve"> </w:t>
+      </w:r>
+      <w:r>
+        <w:rPr>
+          <w:rFonts w:cstheme="minorHAnsi"/>
+        </w:rPr>
+        <w:t>by running the following command in PowerShell</w:t>
+      </w:r>
+    </w:p>
+    <w:p>
+      <w:pPr>
+        <w:jc w:val="both"/>
+        <w:rPr>
+          <w:color w:val="70AD47" w:themeColor="accent6"/>
+        </w:rPr>
+      </w:pPr>
+      <w:r>
+        <w:rPr>
+          <w:color w:val="70AD47" w:themeColor="accent6"/>
+        </w:rPr>
+        <w:t>Set-ExecutionPolicy Unrestricted</w:t>
+      </w:r>
+    </w:p>
+    <w:p>
+      <w:pPr>
+        <w:jc w:val="both"/>
+      </w:pPr>
+    </w:p>
+    <w:p>
+      <w:pPr>
+        <w:pStyle w:val="ListParagraph"/>
+        <w:numPr>
+          <w:ilvl w:val="0"/>
+          <w:numId w:val="6"/>
+        </w:numPr>
+        <w:ind w:left="792"/>
+        <w:rPr>
+          <w:rFonts w:cstheme="minorHAnsi"/>
+        </w:rPr>
+      </w:pPr>
+      <w:r>
+        <w:rPr>
+          <w:rFonts w:cstheme="minorHAnsi"/>
+        </w:rPr>
+        <w:t xml:space="preserve">Set </w:t>
+      </w:r>
+      <w:r>
+        <w:rPr>
+          <w:rFonts w:cstheme="minorHAnsi"/>
+          <w:b/>
+        </w:rPr>
+        <w:t>PowerShell</w:t>
+      </w:r>
+      <w:r>
+        <w:rPr>
+          <w:rFonts w:cstheme="minorHAnsi"/>
+        </w:rPr>
+        <w:t xml:space="preserve"> to always </w:t>
+      </w:r>
+      <w:r>
+        <w:rPr>
+          <w:rFonts w:cstheme="minorHAnsi"/>
+          <w:b/>
+        </w:rPr>
+        <w:t>Run as Administrator</w:t>
+      </w:r>
+      <w:r>
+        <w:rPr>
+          <w:rFonts w:cstheme="minorHAnsi"/>
+        </w:rPr>
+        <w:t xml:space="preserve"> </w:t>
+      </w:r>
+    </w:p>
+    <w:p>
+      <w:pPr>
+        <w:pStyle w:val="ListParagraph"/>
+        <w:numPr>
+          <w:ilvl w:val="0"/>
+          <w:numId w:val="6"/>
+        </w:numPr>
+        <w:ind w:left="792"/>
+        <w:rPr>
+          <w:rFonts w:cstheme="minorHAnsi"/>
+        </w:rPr>
+      </w:pPr>
+      <w:r>
+        <w:rPr>
+          <w:rFonts w:cstheme="minorHAnsi"/>
+        </w:rPr>
+        <w:t xml:space="preserve">Change </w:t>
+      </w:r>
+      <w:r>
+        <w:rPr>
+          <w:rFonts w:cstheme="minorHAnsi"/>
+          <w:b/>
+        </w:rPr>
+        <w:t>User Account Control</w:t>
+      </w:r>
+      <w:r>
+        <w:rPr>
+          <w:rFonts w:cstheme="minorHAnsi"/>
+        </w:rPr>
+        <w:t xml:space="preserve"> settings to </w:t>
+      </w:r>
+      <w:r>
+        <w:rPr>
+          <w:rFonts w:cstheme="minorHAnsi"/>
+          <w:b/>
+        </w:rPr>
+        <w:t>Never Notify</w:t>
+      </w:r>
+      <w:r>
+        <w:rPr>
+          <w:rFonts w:cstheme="minorHAnsi"/>
+        </w:rPr>
+        <w:t>.</w:t>
+      </w:r>
+    </w:p>
+    <w:p>
+      <w:pPr>
+        <w:pStyle w:val="ListParagraph"/>
+        <w:numPr>
+          <w:ilvl w:val="0"/>
+          <w:numId w:val="6"/>
+        </w:numPr>
+        <w:ind w:left="792"/>
+        <w:rPr>
+          <w:rFonts w:cstheme="minorHAnsi"/>
+        </w:rPr>
+      </w:pPr>
+      <w:r>
+        <w:rPr>
+          <w:rFonts w:cstheme="minorHAnsi"/>
+          <w:b/>
+        </w:rPr>
+        <w:t>Wi</w:t>
+      </w:r>
+      <w:r>
+        <w:rPr>
+          <w:rFonts w:cstheme="minorHAnsi"/>
+          <w:b/>
+        </w:rPr>
+        <w:t>ndows Updates</w:t>
+      </w:r>
+    </w:p>
+    <w:p>
+      <w:pPr>
+        <w:pStyle w:val="ListParagraph"/>
+        <w:numPr>
+          <w:ilvl w:val="1"/>
+          <w:numId w:val="6"/>
+        </w:numPr>
+        <w:rPr>
+          <w:rFonts w:cstheme="minorHAnsi"/>
+        </w:rPr>
+      </w:pPr>
+      <w:r>
+        <w:rPr>
+          <w:rFonts w:cstheme="minorHAnsi"/>
+        </w:rPr>
         <w:lastRenderedPageBreak/>
-        <w:t xml:space="preserve">Turn </w:t>
+        <w:t>Turn on Automatic Updates.</w:t>
+      </w:r>
+    </w:p>
+    <w:p>
+      <w:pPr>
+        <w:pStyle w:val="ListParagraph"/>
+        <w:numPr>
+          <w:ilvl w:val="1"/>
+          <w:numId w:val="6"/>
+        </w:numPr>
+        <w:rPr>
+          <w:rFonts w:cstheme="minorHAnsi"/>
+        </w:rPr>
+      </w:pPr>
+      <w:r>
+        <w:rPr>
+          <w:rFonts w:cstheme="minorHAnsi"/>
+        </w:rPr>
+        <w:t>Install all available updates</w:t>
+      </w:r>
+    </w:p>
+    <w:p>
+      <w:pPr>
+        <w:pStyle w:val="ListParagraph"/>
+        <w:numPr>
+          <w:ilvl w:val="0"/>
+          <w:numId w:val="6"/>
+        </w:numPr>
+        <w:ind w:left="792"/>
+        <w:rPr>
+          <w:rFonts w:cstheme="minorHAnsi"/>
+        </w:rPr>
+      </w:pPr>
+      <w:r>
+        <w:rPr>
+          <w:rFonts w:cstheme="minorHAnsi"/>
+        </w:rPr>
+        <w:t xml:space="preserve">Create </w:t>
       </w:r>
       <w:r>
         <w:rPr>
           <w:rFonts w:cstheme="minorHAnsi"/>
           <w:b/>
         </w:rPr>
-        <w:t>IE Enhanced Security Configuration</w:t>
-      </w:r>
-      <w:r>
-        <w:rPr>
-          <w:rFonts w:cstheme="minorHAnsi"/>
-        </w:rPr>
-        <w:t xml:space="preserve"> Off. </w:t>
+        <w:t>C:\Software_Install</w:t>
+      </w:r>
+      <w:r>
+        <w:rPr>
+          <w:rFonts w:cstheme="minorHAnsi"/>
+        </w:rPr>
+        <w:t xml:space="preserve"> folder.</w:t>
+      </w:r>
+    </w:p>
+    <w:p>
+      <w:pPr>
+        <w:pStyle w:val="ListParagraph"/>
+        <w:numPr>
+          <w:ilvl w:val="0"/>
+          <w:numId w:val="6"/>
+        </w:numPr>
+        <w:ind w:left="792"/>
+        <w:rPr>
+          <w:rFonts w:cstheme="minorHAnsi"/>
+        </w:rPr>
+      </w:pPr>
+      <w:r>
+        <w:rPr>
+          <w:rFonts w:cstheme="minorHAnsi"/>
+        </w:rPr>
+        <w:t>Ninite</w:t>
+      </w:r>
+    </w:p>
+    <w:p>
+      <w:pPr>
+        <w:pStyle w:val="ListParagraph"/>
+        <w:numPr>
+          <w:ilvl w:val="1"/>
+          <w:numId w:val="6"/>
+        </w:numPr>
+        <w:rPr>
+          <w:rFonts w:cstheme="minorHAnsi"/>
+        </w:rPr>
+      </w:pPr>
+      <w:r>
+        <w:rPr>
+          <w:rFonts w:cstheme="minorHAnsi"/>
+        </w:rPr>
+        <w:t xml:space="preserve">Use </w:t>
+      </w:r>
+      <w:r>
+        <w:rPr>
+          <w:rFonts w:cstheme="minorHAnsi"/>
+          <w:b/>
+        </w:rPr>
+        <w:t>Ninite.com</w:t>
+      </w:r>
+      <w:r>
+        <w:rPr>
+          <w:rFonts w:cstheme="minorHAnsi"/>
+        </w:rPr>
+        <w:t xml:space="preserve"> for the following</w:t>
       </w:r>
     </w:p>
     <w:p>
@@ -3809,7 +4272,79 @@
         <w:rPr>
           <w:rFonts w:cstheme="minorHAnsi"/>
         </w:rPr>
-        <w:t>Both for Administrators and Users</w:t>
+        <w:t>7 zip</w:t>
+      </w:r>
+    </w:p>
+    <w:p>
+      <w:pPr>
+        <w:pStyle w:val="ListParagraph"/>
+        <w:numPr>
+          <w:ilvl w:val="2"/>
+          <w:numId w:val="6"/>
+        </w:numPr>
+        <w:rPr>
+          <w:rFonts w:cstheme="minorHAnsi"/>
+        </w:rPr>
+      </w:pPr>
+      <w:r>
+        <w:rPr>
+          <w:rFonts w:cstheme="minorHAnsi"/>
+        </w:rPr>
+        <w:t>Chrome</w:t>
+      </w:r>
+    </w:p>
+    <w:p>
+      <w:pPr>
+        <w:pStyle w:val="ListParagraph"/>
+        <w:numPr>
+          <w:ilvl w:val="2"/>
+          <w:numId w:val="6"/>
+        </w:numPr>
+        <w:rPr>
+          <w:rFonts w:cstheme="minorHAnsi"/>
+        </w:rPr>
+      </w:pPr>
+      <w:r>
+        <w:rPr>
+          <w:rFonts w:cstheme="minorHAnsi"/>
+        </w:rPr>
+        <w:t>Notepad++</w:t>
+      </w:r>
+    </w:p>
+    <w:p>
+      <w:pPr>
+        <w:pStyle w:val="ListParagraph"/>
+        <w:numPr>
+          <w:ilvl w:val="2"/>
+          <w:numId w:val="6"/>
+        </w:numPr>
+        <w:rPr>
+          <w:rFonts w:cstheme="minorHAnsi"/>
+        </w:rPr>
+      </w:pPr>
+      <w:r>
+        <w:rPr>
+          <w:rFonts w:cstheme="minorHAnsi"/>
+        </w:rPr>
+        <w:t>Visual Studio Code</w:t>
+      </w:r>
+    </w:p>
+    <w:p>
+      <w:pPr>
+        <w:pStyle w:val="ListParagraph"/>
+        <w:numPr>
+          <w:ilvl w:val="2"/>
+          <w:numId w:val="6"/>
+        </w:numPr>
+        <w:rPr>
+          <w:rFonts w:cstheme="minorHAnsi"/>
+        </w:rPr>
+      </w:pPr>
+      <w:r>
+        <w:rPr>
+          <w:rFonts w:cstheme="minorHAnsi"/>
+        </w:rPr>
+        <w:t>WinDirStat</w:t>
       </w:r>
     </w:p>
     <w:p>
@@ -3826,227 +4361,53 @@
       <w:r>
         <w:rPr>
           <w:rFonts w:cstheme="minorHAnsi"/>
-        </w:rPr>
-        <w:t xml:space="preserve">Change </w:t>
-      </w:r>
-      <w:r>
-        <w:rPr>
-          <w:rFonts w:cstheme="minorHAnsi"/>
           <w:b/>
         </w:rPr>
-        <w:t>Windows Time zone</w:t>
-      </w:r>
-      <w:r>
-        <w:rPr>
-          <w:rFonts w:cstheme="minorHAnsi"/>
-        </w:rPr>
-        <w:t xml:space="preserve"> to </w:t>
-      </w:r>
+        <w:t>Rename</w:t>
+      </w:r>
+      <w:r>
+        <w:rPr>
+          <w:rFonts w:cstheme="minorHAnsi"/>
+        </w:rPr>
+        <w:t xml:space="preserve"> the exe to Ninite.exe</w:t>
+      </w:r>
+    </w:p>
+    <w:p>
+      <w:pPr>
+        <w:pStyle w:val="ListParagraph"/>
+        <w:numPr>
+          <w:ilvl w:val="1"/>
+          <w:numId w:val="6"/>
+        </w:numPr>
+        <w:rPr>
+          <w:rFonts w:cstheme="minorHAnsi"/>
+        </w:rPr>
+      </w:pPr>
       <w:r>
         <w:rPr>
           <w:rFonts w:cstheme="minorHAnsi"/>
           <w:b/>
         </w:rPr>
-        <w:t>Central (US &amp; Canada)</w:t>
-      </w:r>
-      <w:r>
-        <w:rPr>
-          <w:rFonts w:cstheme="minorHAnsi"/>
-        </w:rPr>
-        <w:t xml:space="preserve"> and turn </w:t>
+        <w:t>Copy</w:t>
+      </w:r>
+      <w:r>
+        <w:rPr>
+          <w:rFonts w:cstheme="minorHAnsi"/>
+        </w:rPr>
+        <w:t xml:space="preserve"> the Ninite.exe to this path on the VM - "</w:t>
       </w:r>
       <w:r>
         <w:rPr>
           <w:rFonts w:cstheme="minorHAnsi"/>
           <w:b/>
         </w:rPr>
-        <w:t>On</w:t>
-      </w:r>
-      <w:r>
-        <w:rPr>
-          <w:rFonts w:cstheme="minorHAnsi"/>
-        </w:rPr>
-        <w:t xml:space="preserve"> the </w:t>
-      </w:r>
-      <w:r>
-        <w:rPr>
-          <w:rFonts w:cstheme="minorHAnsi"/>
-          <w:b/>
-        </w:rPr>
-        <w:t>Set time zone automatically</w:t>
-      </w:r>
-      <w:r>
-        <w:rPr>
-          <w:rFonts w:cstheme="minorHAnsi"/>
-        </w:rPr>
-        <w:t xml:space="preserve"> setting.</w:t>
-      </w:r>
-    </w:p>
-    <w:p>
-      <w:pPr>
-        <w:pStyle w:val="ListParagraph"/>
-        <w:numPr>
-          <w:ilvl w:val="0"/>
-          <w:numId w:val="6"/>
-        </w:numPr>
-        <w:ind w:left="792"/>
-        <w:rPr>
-          <w:rFonts w:cstheme="minorHAnsi"/>
-        </w:rPr>
-      </w:pPr>
-      <w:r>
-        <w:rPr>
-          <w:rFonts w:cstheme="minorHAnsi"/>
-        </w:rPr>
-        <w:t>Change PowerShell Execution Policy to Unrestricted</w:t>
-      </w:r>
-      <w:r>
-        <w:rPr>
-          <w:rFonts w:cstheme="minorHAnsi"/>
-        </w:rPr>
-        <w:t xml:space="preserve"> </w:t>
-      </w:r>
-      <w:r>
-        <w:rPr>
-          <w:rFonts w:cstheme="minorHAnsi"/>
-        </w:rPr>
-        <w:t>by running the following command in PowerShell</w:t>
-      </w:r>
-    </w:p>
-    <w:p>
-      <w:pPr>
-        <w:jc w:val="both"/>
-        <w:rPr>
-          <w:color w:val="70AD47" w:themeColor="accent6"/>
-        </w:rPr>
-      </w:pPr>
-      <w:r>
-        <w:rPr>
-          <w:color w:val="70AD47" w:themeColor="accent6"/>
-        </w:rPr>
-        <w:t>Set-ExecutionPolicy Unrestricted</w:t>
-      </w:r>
-    </w:p>
-    <w:p>
-      <w:pPr>
-        <w:jc w:val="both"/>
-      </w:pPr>
-    </w:p>
-    <w:p>
-      <w:pPr>
-        <w:pStyle w:val="ListParagraph"/>
-        <w:numPr>
-          <w:ilvl w:val="0"/>
-          <w:numId w:val="6"/>
-        </w:numPr>
-        <w:ind w:left="792"/>
-        <w:rPr>
-          <w:rFonts w:cstheme="minorHAnsi"/>
-        </w:rPr>
-      </w:pPr>
-      <w:r>
-        <w:rPr>
-          <w:rFonts w:cstheme="minorHAnsi"/>
-        </w:rPr>
-        <w:t xml:space="preserve">Set </w:t>
-      </w:r>
-      <w:r>
-        <w:rPr>
-          <w:rFonts w:cstheme="minorHAnsi"/>
-          <w:b/>
-        </w:rPr>
-        <w:t>PowerShell</w:t>
-      </w:r>
-      <w:r>
-        <w:rPr>
-          <w:rFonts w:cstheme="minorHAnsi"/>
-        </w:rPr>
-        <w:t xml:space="preserve"> to always </w:t>
-      </w:r>
-      <w:r>
-        <w:rPr>
-          <w:rFonts w:cstheme="minorHAnsi"/>
-          <w:b/>
-        </w:rPr>
-        <w:t>Run as Administrator</w:t>
-      </w:r>
-      <w:r>
-        <w:rPr>
-          <w:rFonts w:cstheme="minorHAnsi"/>
-        </w:rPr>
-        <w:t xml:space="preserve"> </w:t>
-      </w:r>
-    </w:p>
-    <w:p>
-      <w:pPr>
-        <w:pStyle w:val="ListParagraph"/>
-        <w:numPr>
-          <w:ilvl w:val="0"/>
-          <w:numId w:val="6"/>
-        </w:numPr>
-        <w:ind w:left="792"/>
-        <w:rPr>
-          <w:rFonts w:cstheme="minorHAnsi"/>
-        </w:rPr>
-      </w:pPr>
-      <w:r>
-        <w:rPr>
-          <w:rFonts w:cstheme="minorHAnsi"/>
-        </w:rPr>
-        <w:t xml:space="preserve">Change </w:t>
-      </w:r>
-      <w:r>
-        <w:rPr>
-          <w:rFonts w:cstheme="minorHAnsi"/>
-          <w:b/>
-        </w:rPr>
-        <w:t>User Account Control</w:t>
-      </w:r>
-      <w:r>
-        <w:rPr>
-          <w:rFonts w:cstheme="minorHAnsi"/>
-        </w:rPr>
-        <w:t xml:space="preserve"> settings to </w:t>
-      </w:r>
-      <w:r>
-        <w:rPr>
-          <w:rFonts w:cstheme="minorHAnsi"/>
-          <w:b/>
-        </w:rPr>
-        <w:t>Never Notify</w:t>
-      </w:r>
-      <w:r>
-        <w:rPr>
-          <w:rFonts w:cstheme="minorHAnsi"/>
-        </w:rPr>
-        <w:t>.</w:t>
-      </w:r>
-    </w:p>
-    <w:p>
-      <w:pPr>
-        <w:pStyle w:val="ListParagraph"/>
-        <w:numPr>
-          <w:ilvl w:val="0"/>
-          <w:numId w:val="6"/>
-        </w:numPr>
-        <w:ind w:left="792"/>
-        <w:rPr>
-          <w:rFonts w:cstheme="minorHAnsi"/>
-        </w:rPr>
-      </w:pPr>
-      <w:r>
-        <w:rPr>
-          <w:rFonts w:cstheme="minorHAnsi"/>
-          <w:b/>
-        </w:rPr>
-        <w:t>Wi</w:t>
-      </w:r>
-      <w:r>
-        <w:rPr>
-          <w:rFonts w:cstheme="minorHAnsi"/>
-          <w:b/>
-        </w:rPr>
-        <w:t>ndows Updates</w:t>
+        <w:t>C:\Software_Install\Ninite.exe</w:t>
+      </w:r>
+      <w:r>
+        <w:rPr>
+          <w:rFonts w:cstheme="minorHAnsi"/>
+        </w:rPr>
+        <w:t>"</w:t>
       </w:r>
     </w:p>
     <w:p>
@@ -4064,280 +4425,9 @@
         <w:rPr>
           <w:rFonts w:cstheme="minorHAnsi"/>
         </w:rPr>
-        <w:t>Turn on Automatic Updates.</w:t>
-      </w:r>
-    </w:p>
-    <w:p>
-      <w:pPr>
-        <w:pStyle w:val="ListParagraph"/>
-        <w:numPr>
-          <w:ilvl w:val="1"/>
-          <w:numId w:val="6"/>
-        </w:numPr>
-        <w:rPr>
-          <w:rFonts w:cstheme="minorHAnsi"/>
-        </w:rPr>
-      </w:pPr>
-      <w:r>
-        <w:rPr>
-          <w:rFonts w:cstheme="minorHAnsi"/>
-        </w:rPr>
-        <w:t>Install all available updates</w:t>
-      </w:r>
-    </w:p>
-    <w:p>
-      <w:pPr>
-        <w:pStyle w:val="ListParagraph"/>
-        <w:numPr>
-          <w:ilvl w:val="0"/>
-          <w:numId w:val="6"/>
-        </w:numPr>
-        <w:ind w:left="792"/>
-        <w:rPr>
-          <w:rFonts w:cstheme="minorHAnsi"/>
-        </w:rPr>
-      </w:pPr>
-      <w:r>
-        <w:rPr>
-          <w:rFonts w:cstheme="minorHAnsi"/>
-        </w:rPr>
-        <w:t xml:space="preserve">Create </w:t>
-      </w:r>
-      <w:r>
-        <w:rPr>
-          <w:rFonts w:cstheme="minorHAnsi"/>
-          <w:b/>
-        </w:rPr>
-        <w:t>C:\Software_Install</w:t>
-      </w:r>
-      <w:r>
-        <w:rPr>
-          <w:rFonts w:cstheme="minorHAnsi"/>
-        </w:rPr>
-        <w:t xml:space="preserve"> folder.</w:t>
-      </w:r>
-    </w:p>
-    <w:p>
-      <w:pPr>
-        <w:pStyle w:val="ListParagraph"/>
-        <w:numPr>
-          <w:ilvl w:val="0"/>
-          <w:numId w:val="6"/>
-        </w:numPr>
-        <w:ind w:left="792"/>
-        <w:rPr>
-          <w:rFonts w:cstheme="minorHAnsi"/>
-        </w:rPr>
-      </w:pPr>
-      <w:r>
-        <w:rPr>
-          <w:rFonts w:cstheme="minorHAnsi"/>
-        </w:rPr>
-        <w:t>Ninite</w:t>
-      </w:r>
-    </w:p>
-    <w:p>
-      <w:pPr>
-        <w:pStyle w:val="ListParagraph"/>
-        <w:numPr>
-          <w:ilvl w:val="1"/>
-          <w:numId w:val="6"/>
-        </w:numPr>
-        <w:rPr>
-          <w:rFonts w:cstheme="minorHAnsi"/>
-        </w:rPr>
-      </w:pPr>
-      <w:r>
-        <w:rPr>
-          <w:rFonts w:cstheme="minorHAnsi"/>
-        </w:rPr>
-        <w:t xml:space="preserve">Use </w:t>
-      </w:r>
-      <w:r>
-        <w:rPr>
-          <w:rFonts w:cstheme="minorHAnsi"/>
-          <w:b/>
-        </w:rPr>
-        <w:t>Ninite.com</w:t>
-      </w:r>
-      <w:r>
-        <w:rPr>
-          <w:rFonts w:cstheme="minorHAnsi"/>
-        </w:rPr>
-        <w:t xml:space="preserve"> for the following</w:t>
-      </w:r>
-    </w:p>
-    <w:p>
-      <w:pPr>
-        <w:pStyle w:val="ListParagraph"/>
-        <w:numPr>
-          <w:ilvl w:val="2"/>
-          <w:numId w:val="6"/>
-        </w:numPr>
-        <w:rPr>
-          <w:rFonts w:cstheme="minorHAnsi"/>
-        </w:rPr>
-      </w:pPr>
-      <w:r>
-        <w:rPr>
-          <w:rFonts w:cstheme="minorHAnsi"/>
-        </w:rPr>
-        <w:t>7 zip</w:t>
-      </w:r>
-    </w:p>
-    <w:p>
-      <w:pPr>
-        <w:pStyle w:val="ListParagraph"/>
-        <w:numPr>
-          <w:ilvl w:val="2"/>
-          <w:numId w:val="6"/>
-        </w:numPr>
-        <w:rPr>
-          <w:rFonts w:cstheme="minorHAnsi"/>
-        </w:rPr>
-      </w:pPr>
-      <w:r>
-        <w:rPr>
-          <w:rFonts w:cstheme="minorHAnsi"/>
-        </w:rPr>
-        <w:t>Chrome</w:t>
-      </w:r>
-    </w:p>
-    <w:p>
-      <w:pPr>
-        <w:pStyle w:val="ListParagraph"/>
-        <w:numPr>
-          <w:ilvl w:val="2"/>
-          <w:numId w:val="6"/>
-        </w:numPr>
-        <w:rPr>
-          <w:rFonts w:cstheme="minorHAnsi"/>
-        </w:rPr>
-      </w:pPr>
-      <w:r>
-        <w:rPr>
-          <w:rFonts w:cstheme="minorHAnsi"/>
-        </w:rPr>
-        <w:t>Notepad++</w:t>
-      </w:r>
-    </w:p>
-    <w:p>
-      <w:pPr>
-        <w:pStyle w:val="ListParagraph"/>
-        <w:numPr>
-          <w:ilvl w:val="2"/>
-          <w:numId w:val="6"/>
-        </w:numPr>
-        <w:rPr>
-          <w:rFonts w:cstheme="minorHAnsi"/>
-        </w:rPr>
-      </w:pPr>
-      <w:r>
-        <w:rPr>
-          <w:rFonts w:cstheme="minorHAnsi"/>
-        </w:rPr>
-        <w:t>Visual Studio Code</w:t>
-      </w:r>
-    </w:p>
-    <w:p>
-      <w:pPr>
-        <w:pStyle w:val="ListParagraph"/>
-        <w:numPr>
-          <w:ilvl w:val="2"/>
-          <w:numId w:val="6"/>
-        </w:numPr>
-        <w:rPr>
-          <w:rFonts w:cstheme="minorHAnsi"/>
-        </w:rPr>
-      </w:pPr>
-      <w:r>
-        <w:rPr>
-          <w:rFonts w:cstheme="minorHAnsi"/>
-        </w:rPr>
-        <w:t>WinDirStat</w:t>
-      </w:r>
-    </w:p>
-    <w:p>
-      <w:pPr>
-        <w:pStyle w:val="ListParagraph"/>
-        <w:numPr>
-          <w:ilvl w:val="1"/>
-          <w:numId w:val="6"/>
-        </w:numPr>
-        <w:rPr>
-          <w:rFonts w:cstheme="minorHAnsi"/>
-        </w:rPr>
-      </w:pPr>
-      <w:r>
-        <w:rPr>
-          <w:rFonts w:cstheme="minorHAnsi"/>
-          <w:b/>
-        </w:rPr>
-        <w:t>Rename</w:t>
-      </w:r>
-      <w:r>
-        <w:rPr>
-          <w:rFonts w:cstheme="minorHAnsi"/>
-        </w:rPr>
-        <w:t xml:space="preserve"> the exe to Ninite.exe</w:t>
-      </w:r>
-    </w:p>
-    <w:p>
-      <w:pPr>
-        <w:pStyle w:val="ListParagraph"/>
-        <w:numPr>
-          <w:ilvl w:val="1"/>
-          <w:numId w:val="6"/>
-        </w:numPr>
-        <w:rPr>
-          <w:rFonts w:cstheme="minorHAnsi"/>
-        </w:rPr>
-      </w:pPr>
-      <w:r>
-        <w:rPr>
-          <w:rFonts w:cstheme="minorHAnsi"/>
-          <w:b/>
-        </w:rPr>
-        <w:t>Copy</w:t>
-      </w:r>
-      <w:r>
-        <w:rPr>
-          <w:rFonts w:cstheme="minorHAnsi"/>
-        </w:rPr>
-        <w:t xml:space="preserve"> the Ninite.exe to this path on the VM - "</w:t>
-      </w:r>
-      <w:r>
-        <w:rPr>
-          <w:rFonts w:cstheme="minorHAnsi"/>
-          <w:b/>
-        </w:rPr>
-        <w:t>C:\Software_Install\Ninite.exe</w:t>
-      </w:r>
-      <w:r>
-        <w:rPr>
-          <w:rFonts w:cstheme="minorHAnsi"/>
-        </w:rPr>
-        <w:t>"</w:t>
-      </w:r>
-    </w:p>
-    <w:p>
-      <w:pPr>
-        <w:pStyle w:val="ListParagraph"/>
-        <w:numPr>
-          <w:ilvl w:val="1"/>
-          <w:numId w:val="6"/>
-        </w:numPr>
-        <w:rPr>
-          <w:rFonts w:cstheme="minorHAnsi"/>
-        </w:rPr>
-      </w:pPr>
-      <w:r>
-        <w:rPr>
-          <w:rFonts w:cstheme="minorHAnsi"/>
-        </w:rPr>
         <w:t>Also set Ninite to update software using Task Scheduler (</w:t>
       </w:r>
-      <w:hyperlink r:id="rId30" w:history="1">
+      <w:hyperlink r:id="rId31" w:history="1">
         <w:r>
           <w:rPr>
             <w:rFonts w:cstheme="minorHAnsi"/>
@@ -4650,7 +4740,7 @@
       <w:r>
         <w:t xml:space="preserve">Download and install </w:t>
       </w:r>
-      <w:hyperlink r:id="rId31" w:history="1">
+      <w:hyperlink r:id="rId32" w:history="1">
         <w:r>
           <w:rPr>
             <w:rStyle w:val="Hyperlink"/>
@@ -4666,7 +4756,7 @@
       <w:r>
         <w:t xml:space="preserve"> file at this link - </w:t>
       </w:r>
-      <w:hyperlink r:id="rId32" w:history="1">
+      <w:hyperlink r:id="rId33" w:history="1">
         <w:r>
           <w:rPr>
             <w:rStyle w:val="Hyperlink"/>
@@ -4684,7 +4774,6 @@
         </w:numPr>
       </w:pPr>
       <w:r>
-        <w:lastRenderedPageBreak/>
         <w:t>Restart VM.</w:t>
       </w:r>
     </w:p>
@@ -4743,28 +4832,28 @@
         <w:rPr>
           <w:color w:val="70AD47" w:themeColor="accent6"/>
         </w:rPr>
-        <w:t xml:space="preserve">Get-ChildItem 'HKLM:\SOFTWARE\Microsoft\NET Framework Setup\NDP\v4\Full\' </w:t>
+        <w:t>Get-ChildItem 'HKLM</w:t>
       </w:r>
       <w:proofErr w:type="gramStart"/>
       <w:r>
         <w:rPr>
           <w:color w:val="70AD47" w:themeColor="accent6"/>
         </w:rPr>
-        <w:t>|  Get</w:t>
+        <w:t>:\</w:t>
       </w:r>
       <w:proofErr w:type="gramEnd"/>
       <w:r>
         <w:rPr>
           <w:color w:val="70AD47" w:themeColor="accent6"/>
         </w:rPr>
-        <w:t>-ItemPropertyValue -Name Release | Foreach-Object { $_ -ge 394802 }</w:t>
+        <w:t>SOFTWARE\Microsoft\NET Framework Setup\NDP\v4\Full\' |  Get-ItemPropertyValue -Name Release | Foreach-Object { $_ -ge 394802 }</w:t>
       </w:r>
     </w:p>
     <w:p>
       <w:r>
         <w:t xml:space="preserve">Reference: </w:t>
       </w:r>
-      <w:hyperlink r:id="rId33" w:anchor="ps_a" w:history="1">
+      <w:hyperlink r:id="rId34" w:anchor="ps_a" w:history="1">
         <w:r>
           <w:rPr>
             <w:rStyle w:val="Hyperlink"/>
@@ -4821,7 +4910,7 @@
       <w:r>
         <w:t xml:space="preserve">Download and install - </w:t>
       </w:r>
-      <w:hyperlink r:id="rId34" w:history="1">
+      <w:hyperlink r:id="rId35" w:history="1">
         <w:r>
           <w:rPr>
             <w:rStyle w:val="Hyperlink"/>
@@ -4839,6 +4928,7 @@
         </w:numPr>
       </w:pPr>
       <w:r>
+        <w:lastRenderedPageBreak/>
         <w:t>Restart VM.</w:t>
       </w:r>
     </w:p>
@@ -4872,7 +4962,7 @@
       <w:r>
         <w:t xml:space="preserve">Download link - </w:t>
       </w:r>
-      <w:hyperlink r:id="rId35" w:history="1">
+      <w:hyperlink r:id="rId36" w:history="1">
         <w:r>
           <w:rPr>
             <w:rStyle w:val="Hyperlink"/>
@@ -5226,20 +5316,324 @@
         <w:rPr>
           <w:rFonts w:cstheme="minorHAnsi"/>
         </w:rPr>
-        <w:t xml:space="preserve">Login into SQL Server Management Studio with </w:t>
+        <w:t xml:space="preserve">Login into </w:t>
       </w:r>
       <w:r>
         <w:rPr>
           <w:rFonts w:cstheme="minorHAnsi"/>
           <w:b/>
         </w:rPr>
+        <w:t>SQL Server Management Studio</w:t>
+      </w:r>
+      <w:r>
+        <w:rPr>
+          <w:rFonts w:cstheme="minorHAnsi"/>
+        </w:rPr>
+        <w:t xml:space="preserve"> with </w:t>
+      </w:r>
+      <w:r>
+        <w:rPr>
+          <w:rFonts w:cstheme="minorHAnsi"/>
+          <w:b/>
+        </w:rPr>
         <w:t>sa</w:t>
       </w:r>
       <w:r>
         <w:rPr>
           <w:rFonts w:cstheme="minorHAnsi"/>
         </w:rPr>
-        <w:t xml:space="preserve"> login and save Credentials</w:t>
+        <w:t xml:space="preserve"> login </w:t>
+      </w:r>
+    </w:p>
+    <w:p>
+      <w:pPr>
+        <w:pStyle w:val="ListParagraph"/>
+        <w:numPr>
+          <w:ilvl w:val="1"/>
+          <w:numId w:val="6"/>
+        </w:numPr>
+        <w:rPr>
+          <w:rFonts w:cstheme="minorHAnsi"/>
+        </w:rPr>
+      </w:pPr>
+      <w:r>
+        <w:rPr>
+          <w:rFonts w:cstheme="minorHAnsi"/>
+        </w:rPr>
+        <w:t xml:space="preserve">Select </w:t>
+      </w:r>
+      <w:r>
+        <w:rPr>
+          <w:rFonts w:cstheme="minorHAnsi"/>
+          <w:b/>
+        </w:rPr>
+        <w:t>Remember Password</w:t>
+      </w:r>
+      <w:r>
+        <w:rPr>
+          <w:rFonts w:cstheme="minorHAnsi"/>
+        </w:rPr>
+        <w:t xml:space="preserve"> opti</w:t>
+      </w:r>
+      <w:r>
+        <w:rPr>
+          <w:rFonts w:cstheme="minorHAnsi"/>
+        </w:rPr>
+        <w:t>o</w:t>
+      </w:r>
+      <w:r>
+        <w:rPr>
+          <w:rFonts w:cstheme="minorHAnsi"/>
+        </w:rPr>
+        <w:t>n</w:t>
+      </w:r>
+      <w:r>
+        <w:rPr>
+          <w:rFonts w:cstheme="minorHAnsi"/>
+        </w:rPr>
+        <w:t xml:space="preserve"> and click </w:t>
+      </w:r>
+      <w:r>
+        <w:rPr>
+          <w:rFonts w:cstheme="minorHAnsi"/>
+          <w:b/>
+        </w:rPr>
+        <w:t>Connect</w:t>
+      </w:r>
+      <w:r>
+        <w:rPr>
+          <w:rFonts w:cstheme="minorHAnsi"/>
+        </w:rPr>
+        <w:t xml:space="preserve"> to verify credentials are correct and are saved.</w:t>
+      </w:r>
+    </w:p>
+    <w:p>
+      <w:pPr>
+        <w:pStyle w:val="ListParagraph"/>
+        <w:ind w:left="1080"/>
+        <w:rPr>
+          <w:rFonts w:cstheme="minorHAnsi"/>
+        </w:rPr>
+      </w:pPr>
+      <w:r>
+        <w:rPr>
+          <w:rFonts w:cstheme="minorHAnsi"/>
+        </w:rPr>
+        <w:lastRenderedPageBreak/>
+        <w:drawing>
+          <wp:inline distT="0" distB="0" distL="0" distR="0" wp14:anchorId="7AA8B5DD" wp14:editId="2FE3497D">
+            <wp:extent cx="5943600" cy="3166745"/>
+            <wp:effectExtent l="0" t="0" r="0" b="0"/>
+            <wp:docPr id="18" name="Picture 18"/>
+            <wp:cNvGraphicFramePr>
+              <a:graphicFrameLocks xmlns:a="http://schemas.openxmlformats.org/drawingml/2006/main" noChangeAspect="1"/>
+            </wp:cNvGraphicFramePr>
+            <a:graphic xmlns:a="http://schemas.openxmlformats.org/drawingml/2006/main">
+              <a:graphicData uri="http://schemas.openxmlformats.org/drawingml/2006/picture">
+                <pic:pic xmlns:pic="http://schemas.openxmlformats.org/drawingml/2006/picture">
+                  <pic:nvPicPr>
+                    <pic:cNvPr id="1" name=""/>
+                    <pic:cNvPicPr/>
+                  </pic:nvPicPr>
+                  <pic:blipFill>
+                    <a:blip r:embed="rId37"/>
+                    <a:stretch>
+                      <a:fillRect/>
+                    </a:stretch>
+                  </pic:blipFill>
+                  <pic:spPr>
+                    <a:xfrm>
+                      <a:off x="0" y="0"/>
+                      <a:ext cx="5943600" cy="3166745"/>
+                    </a:xfrm>
+                    <a:prstGeom prst="rect">
+                      <a:avLst/>
+                    </a:prstGeom>
+                  </pic:spPr>
+                </pic:pic>
+              </a:graphicData>
+            </a:graphic>
+          </wp:inline>
+        </w:drawing>
+      </w:r>
+    </w:p>
+    <w:p>
+      <w:pPr>
+        <w:pStyle w:val="ListParagraph"/>
+        <w:numPr>
+          <w:ilvl w:val="1"/>
+          <w:numId w:val="6"/>
+        </w:numPr>
+        <w:rPr>
+          <w:rFonts w:cstheme="minorHAnsi"/>
+        </w:rPr>
+      </w:pPr>
+      <w:r>
+        <w:rPr>
+          <w:rFonts w:cstheme="minorHAnsi"/>
+        </w:rPr>
+        <w:t xml:space="preserve">Change </w:t>
+      </w:r>
+      <w:r>
+        <w:rPr>
+          <w:rFonts w:cstheme="minorHAnsi"/>
+          <w:b/>
+        </w:rPr>
+        <w:t>Max allowed memory for SQL</w:t>
+      </w:r>
+      <w:r>
+        <w:rPr>
+          <w:rFonts w:cstheme="minorHAnsi"/>
+        </w:rPr>
+        <w:t xml:space="preserve"> server.</w:t>
+      </w:r>
+    </w:p>
+    <w:p>
+      <w:pPr>
+        <w:pStyle w:val="ListParagraph"/>
+        <w:numPr>
+          <w:ilvl w:val="2"/>
+          <w:numId w:val="6"/>
+        </w:numPr>
+        <w:rPr>
+          <w:rFonts w:cstheme="minorHAnsi"/>
+        </w:rPr>
+      </w:pPr>
+      <w:r>
+        <w:rPr>
+          <w:rFonts w:cstheme="minorHAnsi"/>
+        </w:rPr>
+        <w:t>Right click on the server name (localhost) and select Properties</w:t>
+      </w:r>
+    </w:p>
+    <w:p>
+      <w:pPr>
+        <w:pStyle w:val="ListParagraph"/>
+        <w:numPr>
+          <w:ilvl w:val="2"/>
+          <w:numId w:val="6"/>
+        </w:numPr>
+        <w:rPr>
+          <w:rFonts w:cstheme="minorHAnsi"/>
+        </w:rPr>
+      </w:pPr>
+      <w:r>
+        <w:rPr>
+          <w:rFonts w:cstheme="minorHAnsi"/>
+        </w:rPr>
+        <w:t>Go to memory settings</w:t>
+      </w:r>
+      <w:bookmarkStart w:id="1" w:name="_GoBack"/>
+      <w:bookmarkEnd w:id="1"/>
+      <w:r>
+        <w:rPr>
+          <w:rFonts w:cstheme="minorHAnsi"/>
+        </w:rPr>
+        <w:t xml:space="preserve"> and change </w:t>
+      </w:r>
+      <w:r>
+        <w:rPr>
+          <w:rFonts w:cstheme="minorHAnsi"/>
+          <w:b/>
+        </w:rPr>
+        <w:t>Maximum server Memory</w:t>
+      </w:r>
+      <w:r>
+        <w:rPr>
+          <w:rFonts w:cstheme="minorHAnsi"/>
+        </w:rPr>
+        <w:t xml:space="preserve"> (in MB) value to 6144 (6GB)</w:t>
+      </w:r>
+    </w:p>
+    <w:p>
+      <w:pPr>
+        <w:pStyle w:val="ListParagraph"/>
+        <w:ind w:left="1800"/>
+        <w:rPr>
+          <w:rFonts w:cstheme="minorHAnsi"/>
+        </w:rPr>
+      </w:pPr>
+      <w:r>
+        <w:rPr>
+          <w:rFonts w:cstheme="minorHAnsi"/>
+        </w:rPr>
+        <w:drawing>
+          <wp:inline distT="0" distB="0" distL="0" distR="0" wp14:anchorId="7EE3C808" wp14:editId="7EFC37AE">
+            <wp:extent cx="5943600" cy="3164840"/>
+            <wp:effectExtent l="0" t="0" r="0" b="0"/>
+            <wp:docPr id="28" name="Picture 28"/>
+            <wp:cNvGraphicFramePr>
+              <a:graphicFrameLocks xmlns:a="http://schemas.openxmlformats.org/drawingml/2006/main" noChangeAspect="1"/>
+            </wp:cNvGraphicFramePr>
+            <a:graphic xmlns:a="http://schemas.openxmlformats.org/drawingml/2006/main">
+              <a:graphicData uri="http://schemas.openxmlformats.org/drawingml/2006/picture">
+                <pic:pic xmlns:pic="http://schemas.openxmlformats.org/drawingml/2006/picture">
+                  <pic:nvPicPr>
+                    <pic:cNvPr id="1" name=""/>
+                    <pic:cNvPicPr/>
+                  </pic:nvPicPr>
+                  <pic:blipFill>
+                    <a:blip r:embed="rId38"/>
+                    <a:stretch>
+                      <a:fillRect/>
+                    </a:stretch>
+                  </pic:blipFill>
+                  <pic:spPr>
+                    <a:xfrm>
+                      <a:off x="0" y="0"/>
+                      <a:ext cx="5943600" cy="3164840"/>
+                    </a:xfrm>
+                    <a:prstGeom prst="rect">
+                      <a:avLst/>
+                    </a:prstGeom>
+                  </pic:spPr>
+                </pic:pic>
+              </a:graphicData>
+            </a:graphic>
+          </wp:inline>
+        </w:drawing>
+      </w:r>
+    </w:p>
+    <w:p>
+      <w:pPr>
+        <w:pStyle w:val="ListParagraph"/>
+        <w:numPr>
+          <w:ilvl w:val="2"/>
+          <w:numId w:val="6"/>
+        </w:numPr>
+        <w:rPr>
+          <w:rFonts w:cstheme="minorHAnsi"/>
+        </w:rPr>
+      </w:pPr>
+      <w:r>
+        <w:rPr>
+          <w:rFonts w:cstheme="minorHAnsi"/>
+        </w:rPr>
+        <w:t>Click OK</w:t>
+      </w:r>
+    </w:p>
+    <w:p>
+      <w:pPr>
+        <w:pStyle w:val="ListParagraph"/>
+        <w:numPr>
+          <w:ilvl w:val="2"/>
+          <w:numId w:val="6"/>
+        </w:numPr>
+        <w:rPr>
+          <w:rFonts w:cstheme="minorHAnsi"/>
+        </w:rPr>
+      </w:pPr>
+      <w:r>
+        <w:rPr>
+          <w:rFonts w:cstheme="minorHAnsi"/>
+        </w:rPr>
+        <w:t xml:space="preserve">Restart </w:t>
+      </w:r>
+      <w:r>
+        <w:rPr>
+          <w:rFonts w:cstheme="minorHAnsi"/>
+        </w:rPr>
+        <w:t>the VM</w:t>
       </w:r>
     </w:p>
     <w:p>
@@ -5517,14 +5911,14 @@
           <w:rFonts w:asciiTheme="minorHAnsi" w:hAnsiTheme="minorHAnsi" w:cstheme="minorHAnsi"/>
         </w:rPr>
       </w:pPr>
-      <w:bookmarkStart w:id="1" w:name="_Toc16168275"/>
+      <w:bookmarkStart w:id="2" w:name="_Toc16168275"/>
       <w:r>
         <w:rPr>
           <w:rFonts w:asciiTheme="minorHAnsi" w:hAnsiTheme="minorHAnsi" w:cstheme="minorHAnsi"/>
         </w:rPr>
         <w:t>Chef Recipes to Run</w:t>
       </w:r>
-      <w:bookmarkEnd w:id="1"/>
+      <w:bookmarkEnd w:id="2"/>
     </w:p>
     <w:p>
       <w:pPr>
@@ -5534,8 +5928,6 @@
           <w:numId w:val="29"/>
         </w:numPr>
       </w:pPr>
-      <w:bookmarkStart w:id="2" w:name="_GoBack"/>
-      <w:bookmarkEnd w:id="2"/>
       <w:r>
         <w:t xml:space="preserve">Chef - </w:t>
       </w:r>
@@ -5903,7 +6295,7 @@
 </file>
 
 <file path=word/numbering.xml><?xml version="1.0" encoding="utf-8"?>
-<w:numbering xmlns:wpc="http://schemas.microsoft.com/office/word/2010/wordprocessingCanvas" xmlns:cx="http://schemas.microsoft.com/office/drawing/2014/chartex" xmlns:cx1="http://schemas.microsoft.com/office/drawing/2015/9/8/chartex" xmlns:cx2="http://schemas.microsoft.com/office/drawing/2015/10/21/chartex" xmlns:cx3="http://schemas.microsoft.com/office/drawing/2016/5/9/chartex" xmlns:cx4="http://schemas.microsoft.com/office/drawing/2016/5/10/chartex" xmlns:cx5="http://schemas.microsoft.com/office/drawing/2016/5/11/chartex" xmlns:cx6="http://schemas.microsoft.com/office/drawing/2016/5/12/chartex" xmlns:cx7="http://schemas.microsoft.com/office/drawing/2016/5/13/chartex" xmlns:cx8="http://schemas.microsoft.com/office/drawing/2016/5/14/chartex" xmlns:mc="http://schemas.openxmlformats.org/markup-compatibility/2006" xmlns:aink="http://schemas.microsoft.com/office/drawing/2016/ink" xmlns:am3d="http://schemas.microsoft.com/office/drawing/2017/model3d" xmlns:o="urn:schemas-microsoft-com:office:office" xmlns:r="http://schemas.openxmlformats.org/officeDocument/2006/relationships" xmlns:m="http://schemas.openxmlformats.org/officeDocument/2006/math" xmlns:v="urn:schemas-microsoft-com:vml" xmlns:wp14="http://schemas.microsoft.com/office/word/2010/wordprocessingDrawing" xmlns:wp="http://schemas.openxmlformats.org/drawingml/2006/wordprocessingDrawing" xmlns:w10="urn:schemas-microsoft-com:office:word" xmlns:w="http://schemas.openxmlformats.org/wordprocessingml/2006/main" xmlns:w14="http://schemas.microsoft.com/office/word/2010/wordml" xmlns:w15="http://schemas.microsoft.com/office/word/2012/wordml" xmlns:w16cid="http://schemas.microsoft.com/office/word/2016/wordml/cid" xmlns:w16se="http://schemas.microsoft.com/office/word/2015/wordml/symex" xmlns:wpg="http://schemas.microsoft.com/office/word/2010/wordprocessingGroup" xmlns:wpi="http://schemas.microsoft.com/office/word/2010/wordprocessingInk" xmlns:wne="http://schemas.microsoft.com/office/word/2006/wordml" xmlns:wps="http://schemas.microsoft.com/office/word/2010/wordprocessingShape" mc:Ignorable="w14 w15 w16se w16cid wp14">
+<w:numbering xmlns:wpc="http://schemas.microsoft.com/office/word/2010/wordprocessingCanvas" xmlns:mc="http://schemas.openxmlformats.org/markup-compatibility/2006" xmlns:o="urn:schemas-microsoft-com:office:office" xmlns:r="http://schemas.openxmlformats.org/officeDocument/2006/relationships" xmlns:m="http://schemas.openxmlformats.org/officeDocument/2006/math" xmlns:v="urn:schemas-microsoft-com:vml" xmlns:wp14="http://schemas.microsoft.com/office/word/2010/wordprocessingDrawing" xmlns:wp="http://schemas.openxmlformats.org/drawingml/2006/wordprocessingDrawing" xmlns:w10="urn:schemas-microsoft-com:office:word" xmlns:w="http://schemas.openxmlformats.org/wordprocessingml/2006/main" xmlns:w14="http://schemas.microsoft.com/office/word/2010/wordml" xmlns:w15="http://schemas.microsoft.com/office/word/2012/wordml" xmlns:wpg="http://schemas.microsoft.com/office/word/2010/wordprocessingGroup" xmlns:wpi="http://schemas.microsoft.com/office/word/2010/wordprocessingInk" xmlns:wne="http://schemas.microsoft.com/office/word/2006/wordml" xmlns:wps="http://schemas.microsoft.com/office/word/2010/wordprocessingShape" mc:Ignorable="w14 w15 wp14">
   <w:abstractNum w:abstractNumId="0" w15:restartNumberingAfterBreak="0">
     <w:nsid w:val="034100B1"/>
     <w:multiLevelType w:val="hybridMultilevel"/>
@@ -8338,7 +8730,7 @@
       <w:lvlText w:val="%1."/>
       <w:lvlJc w:val="left"/>
       <w:pPr>
-        <w:ind w:left="720" w:hanging="360"/>
+        <w:ind w:left="1080" w:hanging="360"/>
       </w:pPr>
     </w:lvl>
     <w:lvl w:ilvl="1" w:tplc="04090019">
@@ -8347,7 +8739,7 @@
       <w:lvlText w:val="%2."/>
       <w:lvlJc w:val="left"/>
       <w:pPr>
-        <w:ind w:left="1440" w:hanging="360"/>
+        <w:ind w:left="1800" w:hanging="360"/>
       </w:pPr>
     </w:lvl>
     <w:lvl w:ilvl="2" w:tplc="0409001B">
@@ -8356,7 +8748,7 @@
       <w:lvlText w:val="%3."/>
       <w:lvlJc w:val="right"/>
       <w:pPr>
-        <w:ind w:left="2160" w:hanging="180"/>
+        <w:ind w:left="2520" w:hanging="180"/>
       </w:pPr>
     </w:lvl>
     <w:lvl w:ilvl="3" w:tplc="0409000F" w:tentative="1">
@@ -8365,7 +8757,7 @@
       <w:lvlText w:val="%4."/>
       <w:lvlJc w:val="left"/>
       <w:pPr>
-        <w:ind w:left="2880" w:hanging="360"/>
+        <w:ind w:left="3240" w:hanging="360"/>
       </w:pPr>
     </w:lvl>
     <w:lvl w:ilvl="4" w:tplc="04090019" w:tentative="1">
@@ -8374,7 +8766,7 @@
       <w:lvlText w:val="%5."/>
       <w:lvlJc w:val="left"/>
       <w:pPr>
-        <w:ind w:left="3600" w:hanging="360"/>
+        <w:ind w:left="3960" w:hanging="360"/>
       </w:pPr>
     </w:lvl>
     <w:lvl w:ilvl="5" w:tplc="0409001B" w:tentative="1">
@@ -8383,7 +8775,7 @@
       <w:lvlText w:val="%6."/>
       <w:lvlJc w:val="right"/>
       <w:pPr>
-        <w:ind w:left="4320" w:hanging="180"/>
+        <w:ind w:left="4680" w:hanging="180"/>
       </w:pPr>
     </w:lvl>
     <w:lvl w:ilvl="6" w:tplc="0409000F" w:tentative="1">
@@ -8392,7 +8784,7 @@
       <w:lvlText w:val="%7."/>
       <w:lvlJc w:val="left"/>
       <w:pPr>
-        <w:ind w:left="5040" w:hanging="360"/>
+        <w:ind w:left="5400" w:hanging="360"/>
       </w:pPr>
     </w:lvl>
     <w:lvl w:ilvl="7" w:tplc="04090019" w:tentative="1">
@@ -8401,7 +8793,7 @@
       <w:lvlText w:val="%8."/>
       <w:lvlJc w:val="left"/>
       <w:pPr>
-        <w:ind w:left="5760" w:hanging="360"/>
+        <w:ind w:left="6120" w:hanging="360"/>
       </w:pPr>
     </w:lvl>
     <w:lvl w:ilvl="8" w:tplc="0409001B" w:tentative="1">
@@ -8410,7 +8802,7 @@
       <w:lvlText w:val="%9."/>
       <w:lvlJc w:val="right"/>
       <w:pPr>
-        <w:ind w:left="6480" w:hanging="180"/>
+        <w:ind w:left="6840" w:hanging="180"/>
       </w:pPr>
     </w:lvl>
   </w:abstractNum>
@@ -8781,7 +9173,7 @@
 </file>
 
 <file path=word/styles.xml><?xml version="1.0" encoding="utf-8"?>
-<w:styles xmlns:mc="http://schemas.openxmlformats.org/markup-compatibility/2006" xmlns:r="http://schemas.openxmlformats.org/officeDocument/2006/relationships" xmlns:w="http://schemas.openxmlformats.org/wordprocessingml/2006/main" xmlns:w14="http://schemas.microsoft.com/office/word/2010/wordml" xmlns:w15="http://schemas.microsoft.com/office/word/2012/wordml" xmlns:w16cid="http://schemas.microsoft.com/office/word/2016/wordml/cid" xmlns:w16se="http://schemas.microsoft.com/office/word/2015/wordml/symex" mc:Ignorable="w14 w15 w16se w16cid">
+<w:styles xmlns:mc="http://schemas.openxmlformats.org/markup-compatibility/2006" xmlns:r="http://schemas.openxmlformats.org/officeDocument/2006/relationships" xmlns:w="http://schemas.openxmlformats.org/wordprocessingml/2006/main" xmlns:w14="http://schemas.microsoft.com/office/word/2010/wordml" xmlns:w15="http://schemas.microsoft.com/office/word/2012/wordml" mc:Ignorable="w14 w15">
   <w:docDefaults>
     <w:rPrDefault>
       <w:rPr>
@@ -8797,7 +9189,7 @@
       </w:pPr>
     </w:pPrDefault>
   </w:docDefaults>
-  <w:latentStyles w:defLockedState="0" w:defUIPriority="99" w:defSemiHidden="0" w:defUnhideWhenUsed="0" w:defQFormat="0" w:count="375">
+  <w:latentStyles w:defLockedState="0" w:defUIPriority="99" w:defSemiHidden="0" w:defUnhideWhenUsed="0" w:defQFormat="0" w:count="371">
     <w:lsdException w:name="Normal" w:uiPriority="0" w:qFormat="1"/>
     <w:lsdException w:name="heading 1" w:uiPriority="9" w:qFormat="1"/>
     <w:lsdException w:name="heading 2" w:semiHidden="1" w:uiPriority="9" w:unhideWhenUsed="1" w:qFormat="1"/>
@@ -9169,10 +9561,6 @@
     <w:lsdException w:name="List Table 5 Dark Accent 6" w:uiPriority="50"/>
     <w:lsdException w:name="List Table 6 Colorful Accent 6" w:uiPriority="51"/>
     <w:lsdException w:name="List Table 7 Colorful Accent 6" w:uiPriority="52"/>
-    <w:lsdException w:name="Mention" w:semiHidden="1" w:unhideWhenUsed="1"/>
-    <w:lsdException w:name="Smart Hyperlink" w:semiHidden="1" w:unhideWhenUsed="1"/>
-    <w:lsdException w:name="Hashtag" w:semiHidden="1" w:unhideWhenUsed="1"/>
-    <w:lsdException w:name="Unresolved Mention" w:semiHidden="1" w:unhideWhenUsed="1"/>
   </w:latentStyles>
   <w:style w:type="paragraph" w:default="1" w:styleId="Normal">
     <w:name w:val="Normal"/>
@@ -9873,7 +10261,7 @@
       <w:szCs w:val="20"/>
     </w:rPr>
   </w:style>
-  <w:style w:type="character" w:styleId="UnresolvedMention">
+  <w:style w:type="character" w:customStyle="1" w:styleId="UnresolvedMention">
     <w:name w:val="Unresolved Mention"/>
     <w:basedOn w:val="DefaultParagraphFont"/>
     <w:uiPriority w:val="99"/>
@@ -10154,7 +10542,7 @@
 </file>
 
 <file path=customXml/itemProps1.xml><?xml version="1.0" encoding="utf-8"?>
-<ds:datastoreItem xmlns:ds="http://schemas.openxmlformats.org/officeDocument/2006/customXml" ds:itemID="{7EB26DE1-EB5F-4DAC-87C9-169B856BED4F}">
+<ds:datastoreItem xmlns:ds="http://schemas.openxmlformats.org/officeDocument/2006/customXml" ds:itemID="{5F842453-E387-40FF-8B37-A8880B398457}">
   <ds:schemaRefs>
     <ds:schemaRef ds:uri="http://schemas.openxmlformats.org/officeDocument/2006/bibliography"/>
   </ds:schemaRefs>

</xml_diff>

<commit_message>
Updated Documentation to include instructions on adding Environment Variable
</commit_message>
<xml_diff>
--- a/Documentation/WORD/Relativity Dev VM - Create Windows Base Machine - Documentation.docx
+++ b/Documentation/WORD/Relativity Dev VM - Create Windows Base Machine - Documentation.docx
@@ -1,6 +1,6 @@
 
 <file path=word/document.xml><?xml version="1.0" encoding="utf-8"?>
-<w:document xmlns:wpc="http://schemas.microsoft.com/office/word/2010/wordprocessingCanvas" xmlns:cx="http://schemas.microsoft.com/office/drawing/2014/chartex" xmlns:cx1="http://schemas.microsoft.com/office/drawing/2015/9/8/chartex" xmlns:cx2="http://schemas.microsoft.com/office/drawing/2015/10/21/chartex" xmlns:cx3="http://schemas.microsoft.com/office/drawing/2016/5/9/chartex" xmlns:cx4="http://schemas.microsoft.com/office/drawing/2016/5/10/chartex" xmlns:cx5="http://schemas.microsoft.com/office/drawing/2016/5/11/chartex" xmlns:cx6="http://schemas.microsoft.com/office/drawing/2016/5/12/chartex" xmlns:cx7="http://schemas.microsoft.com/office/drawing/2016/5/13/chartex" xmlns:cx8="http://schemas.microsoft.com/office/drawing/2016/5/14/chartex" xmlns:mc="http://schemas.openxmlformats.org/markup-compatibility/2006" xmlns:aink="http://schemas.microsoft.com/office/drawing/2016/ink" xmlns:am3d="http://schemas.microsoft.com/office/drawing/2017/model3d" xmlns:o="urn:schemas-microsoft-com:office:office" xmlns:r="http://schemas.openxmlformats.org/officeDocument/2006/relationships" xmlns:m="http://schemas.openxmlformats.org/officeDocument/2006/math" xmlns:v="urn:schemas-microsoft-com:vml" xmlns:wp14="http://schemas.microsoft.com/office/word/2010/wordprocessingDrawing" xmlns:wp="http://schemas.openxmlformats.org/drawingml/2006/wordprocessingDrawing" xmlns:w10="urn:schemas-microsoft-com:office:word" xmlns:w="http://schemas.openxmlformats.org/wordprocessingml/2006/main" xmlns:w14="http://schemas.microsoft.com/office/word/2010/wordml" xmlns:w15="http://schemas.microsoft.com/office/word/2012/wordml" xmlns:w16cid="http://schemas.microsoft.com/office/word/2016/wordml/cid" xmlns:w16se="http://schemas.microsoft.com/office/word/2015/wordml/symex" xmlns:wpg="http://schemas.microsoft.com/office/word/2010/wordprocessingGroup" xmlns:wpi="http://schemas.microsoft.com/office/word/2010/wordprocessingInk" xmlns:wne="http://schemas.microsoft.com/office/word/2006/wordml" xmlns:wps="http://schemas.microsoft.com/office/word/2010/wordprocessingShape" mc:Ignorable="w14 w15 w16se w16cid wp14">
+<w:document xmlns:wpc="http://schemas.microsoft.com/office/word/2010/wordprocessingCanvas" xmlns:mc="http://schemas.openxmlformats.org/markup-compatibility/2006" xmlns:o="urn:schemas-microsoft-com:office:office" xmlns:r="http://schemas.openxmlformats.org/officeDocument/2006/relationships" xmlns:m="http://schemas.openxmlformats.org/officeDocument/2006/math" xmlns:v="urn:schemas-microsoft-com:vml" xmlns:wp14="http://schemas.microsoft.com/office/word/2010/wordprocessingDrawing" xmlns:wp="http://schemas.openxmlformats.org/drawingml/2006/wordprocessingDrawing" xmlns:w10="urn:schemas-microsoft-com:office:word" xmlns:w="http://schemas.openxmlformats.org/wordprocessingml/2006/main" xmlns:w14="http://schemas.microsoft.com/office/word/2010/wordml" xmlns:w15="http://schemas.microsoft.com/office/word/2012/wordml" xmlns:wpg="http://schemas.microsoft.com/office/word/2010/wordprocessingGroup" xmlns:wpi="http://schemas.microsoft.com/office/word/2010/wordprocessingInk" xmlns:wne="http://schemas.microsoft.com/office/word/2006/wordml" xmlns:wps="http://schemas.microsoft.com/office/word/2010/wordprocessingShape" mc:Ignorable="w14 w15 wp14">
   <w:body>
     <w:p>
       <w:pPr>
@@ -176,7 +176,7 @@
           <w:sz w:val="52"/>
           <w:szCs w:val="52"/>
         </w:rPr>
-        <w:t>January 28, 2020</w:t>
+        <w:t>June 16, 2020</w:t>
       </w:r>
       <w:r>
         <w:rPr>
@@ -764,8 +764,6 @@
             <w:fldChar w:fldCharType="end"/>
           </w:r>
         </w:p>
-        <w:bookmarkStart w:id="0" w:name="_GoBack" w:displacedByCustomXml="next"/>
-        <w:bookmarkEnd w:id="0" w:displacedByCustomXml="next"/>
       </w:sdtContent>
     </w:sdt>
     <w:p>
@@ -801,7 +799,7 @@
           <w:rFonts w:asciiTheme="minorHAnsi" w:hAnsiTheme="minorHAnsi" w:cstheme="minorHAnsi"/>
         </w:rPr>
       </w:pPr>
-      <w:bookmarkStart w:id="1" w:name="_Toc31104346"/>
+      <w:bookmarkStart w:id="0" w:name="_Toc31104346"/>
       <w:r>
         <w:rPr>
           <w:rFonts w:asciiTheme="minorHAnsi" w:hAnsiTheme="minorHAnsi" w:cstheme="minorHAnsi"/>
@@ -809,7 +807,7 @@
         <w:lastRenderedPageBreak/>
         <w:t>Creating the VM</w:t>
       </w:r>
-      <w:bookmarkEnd w:id="1"/>
+      <w:bookmarkEnd w:id="0"/>
     </w:p>
     <w:p>
       <w:pPr>
@@ -4590,21 +4588,21 @@
         <w:rPr>
           <w:color w:val="70AD47" w:themeColor="accent6"/>
         </w:rPr>
-        <w:t xml:space="preserve">Get-ChildItem 'HKLM:\SOFTWARE\Microsoft\NET Framework Setup\NDP\v4\Full\' </w:t>
+        <w:t>Get-ChildItem 'HKLM</w:t>
       </w:r>
       <w:proofErr w:type="gramStart"/>
       <w:r>
         <w:rPr>
           <w:color w:val="70AD47" w:themeColor="accent6"/>
         </w:rPr>
-        <w:t>|  Get</w:t>
+        <w:t>:\</w:t>
       </w:r>
       <w:proofErr w:type="gramEnd"/>
       <w:r>
         <w:rPr>
           <w:color w:val="70AD47" w:themeColor="accent6"/>
         </w:rPr>
-        <w:t>-ItemPropertyValue -Name Release | Foreach-Object { $_ -ge 394802 }</w:t>
+        <w:t>SOFTWARE\Microsoft\NET Framework Setup\NDP\v4\Full\' |  Get-ItemPropertyValue -Name Release | Foreach-Object { $_ -ge 394802 }</w:t>
       </w:r>
     </w:p>
     <w:p>
@@ -5663,14 +5661,14 @@
           <w:rFonts w:asciiTheme="minorHAnsi" w:hAnsiTheme="minorHAnsi" w:cstheme="minorHAnsi"/>
         </w:rPr>
       </w:pPr>
-      <w:bookmarkStart w:id="2" w:name="_Toc31104347"/>
+      <w:bookmarkStart w:id="1" w:name="_Toc31104347"/>
       <w:r>
         <w:rPr>
           <w:rFonts w:asciiTheme="minorHAnsi" w:hAnsiTheme="minorHAnsi" w:cstheme="minorHAnsi"/>
         </w:rPr>
         <w:t>Chef Recipes to Run</w:t>
       </w:r>
-      <w:bookmarkEnd w:id="2"/>
+      <w:bookmarkEnd w:id="1"/>
     </w:p>
     <w:p>
       <w:pPr>
@@ -5907,14 +5905,14 @@
           <w:rFonts w:asciiTheme="minorHAnsi" w:hAnsiTheme="minorHAnsi" w:cstheme="minorHAnsi"/>
         </w:rPr>
       </w:pPr>
-      <w:bookmarkStart w:id="3" w:name="_Toc31104348"/>
+      <w:bookmarkStart w:id="2" w:name="_Toc31104348"/>
       <w:r>
         <w:rPr>
           <w:rFonts w:asciiTheme="minorHAnsi" w:hAnsiTheme="minorHAnsi" w:cstheme="minorHAnsi"/>
         </w:rPr>
         <w:t>Creating Base Image Box file</w:t>
       </w:r>
-      <w:bookmarkEnd w:id="3"/>
+      <w:bookmarkEnd w:id="2"/>
     </w:p>
     <w:p>
       <w:pPr>
@@ -5978,14 +5976,14 @@
           <w:rFonts w:asciiTheme="minorHAnsi" w:hAnsiTheme="minorHAnsi" w:cstheme="minorHAnsi"/>
         </w:rPr>
       </w:pPr>
-      <w:bookmarkStart w:id="4" w:name="_Toc31104349"/>
+      <w:bookmarkStart w:id="3" w:name="_Toc31104349"/>
       <w:r>
         <w:rPr>
           <w:rFonts w:asciiTheme="minorHAnsi" w:hAnsiTheme="minorHAnsi" w:cstheme="minorHAnsi"/>
         </w:rPr>
         <w:t>When Upgrading Base Image</w:t>
       </w:r>
-      <w:bookmarkEnd w:id="4"/>
+      <w:bookmarkEnd w:id="3"/>
     </w:p>
     <w:p>
       <w:pPr>
@@ -6173,6 +6171,157 @@
         </w:rPr>
         <w:t>Empty Recycle Bin folder</w:t>
       </w:r>
+    </w:p>
+    <w:p>
+      <w:pPr>
+        <w:rPr>
+          <w:bCs/>
+        </w:rPr>
+      </w:pPr>
+    </w:p>
+    <w:p>
+      <w:pPr>
+        <w:pStyle w:val="Heading1"/>
+        <w:rPr>
+          <w:rFonts w:asciiTheme="minorHAnsi" w:hAnsiTheme="minorHAnsi" w:cstheme="minorHAnsi"/>
+        </w:rPr>
+      </w:pPr>
+      <w:r>
+        <w:rPr>
+          <w:rFonts w:asciiTheme="minorHAnsi" w:hAnsiTheme="minorHAnsi" w:cstheme="minorHAnsi"/>
+        </w:rPr>
+        <w:t>Adding Environment Variable for Default Password</w:t>
+      </w:r>
+    </w:p>
+    <w:p>
+      <w:pPr>
+        <w:pStyle w:val="ListParagraph"/>
+        <w:numPr>
+          <w:ilvl w:val="0"/>
+          <w:numId w:val="33"/>
+        </w:numPr>
+      </w:pPr>
+      <w:r>
+        <w:t xml:space="preserve">On the VM, right click on the windows button in the bottom right and click </w:t>
+      </w:r>
+      <w:r>
+        <w:rPr>
+          <w:i/>
+        </w:rPr>
+        <w:t>System</w:t>
+      </w:r>
+    </w:p>
+    <w:p>
+      <w:pPr>
+        <w:pStyle w:val="ListParagraph"/>
+        <w:numPr>
+          <w:ilvl w:val="0"/>
+          <w:numId w:val="33"/>
+        </w:numPr>
+      </w:pPr>
+      <w:r>
+        <w:t xml:space="preserve">Next click </w:t>
+      </w:r>
+      <w:r>
+        <w:rPr>
+          <w:i/>
+        </w:rPr>
+        <w:t>Advanced system settings</w:t>
+      </w:r>
+    </w:p>
+    <w:p>
+      <w:pPr>
+        <w:pStyle w:val="ListParagraph"/>
+        <w:numPr>
+          <w:ilvl w:val="0"/>
+          <w:numId w:val="33"/>
+        </w:numPr>
+      </w:pPr>
+      <w:r>
+        <w:t xml:space="preserve">Choose </w:t>
+      </w:r>
+      <w:r>
+        <w:rPr>
+          <w:i/>
+        </w:rPr>
+        <w:t>Environment Variables…</w:t>
+      </w:r>
+    </w:p>
+    <w:p>
+      <w:pPr>
+        <w:pStyle w:val="ListParagraph"/>
+        <w:numPr>
+          <w:ilvl w:val="0"/>
+          <w:numId w:val="33"/>
+        </w:numPr>
+      </w:pPr>
+      <w:r>
+        <w:t xml:space="preserve">To add a new variable, click </w:t>
+      </w:r>
+      <w:r>
+        <w:rPr>
+          <w:i/>
+        </w:rPr>
+        <w:t>New…</w:t>
+      </w:r>
+    </w:p>
+    <w:p>
+      <w:pPr>
+        <w:pStyle w:val="ListParagraph"/>
+        <w:numPr>
+          <w:ilvl w:val="0"/>
+          <w:numId w:val="33"/>
+        </w:numPr>
+      </w:pPr>
+      <w:r>
+        <w:t xml:space="preserve">The variable name should be: </w:t>
+      </w:r>
+      <w:proofErr w:type="spellStart"/>
+      <w:r>
+        <w:t>devvm_default_password</w:t>
+      </w:r>
+      <w:proofErr w:type="spellEnd"/>
+    </w:p>
+    <w:p>
+      <w:pPr>
+        <w:pStyle w:val="ListParagraph"/>
+        <w:numPr>
+          <w:ilvl w:val="0"/>
+          <w:numId w:val="33"/>
+        </w:numPr>
+      </w:pPr>
+      <w:r>
+        <w:t xml:space="preserve">The variable value should be the default </w:t>
+      </w:r>
+      <w:proofErr w:type="spellStart"/>
+      <w:r>
+        <w:t>devvm</w:t>
+      </w:r>
+      <w:proofErr w:type="spellEnd"/>
+      <w:r>
+        <w:t xml:space="preserve"> password</w:t>
+      </w:r>
+    </w:p>
+    <w:p>
+      <w:pPr>
+        <w:pStyle w:val="ListParagraph"/>
+        <w:numPr>
+          <w:ilvl w:val="0"/>
+          <w:numId w:val="33"/>
+        </w:numPr>
+      </w:pPr>
+      <w:r>
+        <w:t>Click Ok in the New System Variable window and Ok in the System Properties window</w:t>
+      </w:r>
+      <w:bookmarkStart w:id="4" w:name="_GoBack"/>
+      <w:bookmarkEnd w:id="4"/>
+    </w:p>
+    <w:p>
+      <w:pPr>
+        <w:rPr>
+          <w:bCs/>
+        </w:rPr>
+      </w:pPr>
     </w:p>
     <w:p>
       <w:pPr>
@@ -6192,7 +6341,7 @@
 </file>
 
 <file path=word/numbering.xml><?xml version="1.0" encoding="utf-8"?>
-<w:numbering xmlns:wpc="http://schemas.microsoft.com/office/word/2010/wordprocessingCanvas" xmlns:cx="http://schemas.microsoft.com/office/drawing/2014/chartex" xmlns:cx1="http://schemas.microsoft.com/office/drawing/2015/9/8/chartex" xmlns:cx2="http://schemas.microsoft.com/office/drawing/2015/10/21/chartex" xmlns:cx3="http://schemas.microsoft.com/office/drawing/2016/5/9/chartex" xmlns:cx4="http://schemas.microsoft.com/office/drawing/2016/5/10/chartex" xmlns:cx5="http://schemas.microsoft.com/office/drawing/2016/5/11/chartex" xmlns:cx6="http://schemas.microsoft.com/office/drawing/2016/5/12/chartex" xmlns:cx7="http://schemas.microsoft.com/office/drawing/2016/5/13/chartex" xmlns:cx8="http://schemas.microsoft.com/office/drawing/2016/5/14/chartex" xmlns:mc="http://schemas.openxmlformats.org/markup-compatibility/2006" xmlns:aink="http://schemas.microsoft.com/office/drawing/2016/ink" xmlns:am3d="http://schemas.microsoft.com/office/drawing/2017/model3d" xmlns:o="urn:schemas-microsoft-com:office:office" xmlns:r="http://schemas.openxmlformats.org/officeDocument/2006/relationships" xmlns:m="http://schemas.openxmlformats.org/officeDocument/2006/math" xmlns:v="urn:schemas-microsoft-com:vml" xmlns:wp14="http://schemas.microsoft.com/office/word/2010/wordprocessingDrawing" xmlns:wp="http://schemas.openxmlformats.org/drawingml/2006/wordprocessingDrawing" xmlns:w10="urn:schemas-microsoft-com:office:word" xmlns:w="http://schemas.openxmlformats.org/wordprocessingml/2006/main" xmlns:w14="http://schemas.microsoft.com/office/word/2010/wordml" xmlns:w15="http://schemas.microsoft.com/office/word/2012/wordml" xmlns:w16cid="http://schemas.microsoft.com/office/word/2016/wordml/cid" xmlns:w16se="http://schemas.microsoft.com/office/word/2015/wordml/symex" xmlns:wpg="http://schemas.microsoft.com/office/word/2010/wordprocessingGroup" xmlns:wpi="http://schemas.microsoft.com/office/word/2010/wordprocessingInk" xmlns:wne="http://schemas.microsoft.com/office/word/2006/wordml" xmlns:wps="http://schemas.microsoft.com/office/word/2010/wordprocessingShape" mc:Ignorable="w14 w15 w16se w16cid wp14">
+<w:numbering xmlns:wpc="http://schemas.microsoft.com/office/word/2010/wordprocessingCanvas" xmlns:mc="http://schemas.openxmlformats.org/markup-compatibility/2006" xmlns:o="urn:schemas-microsoft-com:office:office" xmlns:r="http://schemas.openxmlformats.org/officeDocument/2006/relationships" xmlns:m="http://schemas.openxmlformats.org/officeDocument/2006/math" xmlns:v="urn:schemas-microsoft-com:vml" xmlns:wp14="http://schemas.microsoft.com/office/word/2010/wordprocessingDrawing" xmlns:wp="http://schemas.openxmlformats.org/drawingml/2006/wordprocessingDrawing" xmlns:w10="urn:schemas-microsoft-com:office:word" xmlns:w="http://schemas.openxmlformats.org/wordprocessingml/2006/main" xmlns:w14="http://schemas.microsoft.com/office/word/2010/wordml" xmlns:w15="http://schemas.microsoft.com/office/word/2012/wordml" xmlns:wpg="http://schemas.microsoft.com/office/word/2010/wordprocessingGroup" xmlns:wpi="http://schemas.microsoft.com/office/word/2010/wordprocessingInk" xmlns:wne="http://schemas.microsoft.com/office/word/2006/wordml" xmlns:wps="http://schemas.microsoft.com/office/word/2010/wordprocessingShape" mc:Ignorable="w14 w15 wp14">
   <w:abstractNum w:abstractNumId="0" w15:restartNumberingAfterBreak="0">
     <w:nsid w:val="034100B1"/>
     <w:multiLevelType w:val="hybridMultilevel"/>
@@ -7163,6 +7312,95 @@
     </w:lvl>
   </w:abstractNum>
   <w:abstractNum w:abstractNumId="9" w15:restartNumberingAfterBreak="0">
+    <w:nsid w:val="1E653773"/>
+    <w:multiLevelType w:val="hybridMultilevel"/>
+    <w:tmpl w:val="18F83DAE"/>
+    <w:lvl w:ilvl="0" w:tplc="0409000F">
+      <w:start w:val="1"/>
+      <w:numFmt w:val="decimal"/>
+      <w:lvlText w:val="%1."/>
+      <w:lvlJc w:val="left"/>
+      <w:pPr>
+        <w:ind w:left="720" w:hanging="360"/>
+      </w:pPr>
+      <w:rPr>
+        <w:rFonts w:hint="default"/>
+      </w:rPr>
+    </w:lvl>
+    <w:lvl w:ilvl="1" w:tplc="04090019" w:tentative="1">
+      <w:start w:val="1"/>
+      <w:numFmt w:val="lowerLetter"/>
+      <w:lvlText w:val="%2."/>
+      <w:lvlJc w:val="left"/>
+      <w:pPr>
+        <w:ind w:left="1440" w:hanging="360"/>
+      </w:pPr>
+    </w:lvl>
+    <w:lvl w:ilvl="2" w:tplc="0409001B" w:tentative="1">
+      <w:start w:val="1"/>
+      <w:numFmt w:val="lowerRoman"/>
+      <w:lvlText w:val="%3."/>
+      <w:lvlJc w:val="right"/>
+      <w:pPr>
+        <w:ind w:left="2160" w:hanging="180"/>
+      </w:pPr>
+    </w:lvl>
+    <w:lvl w:ilvl="3" w:tplc="0409000F" w:tentative="1">
+      <w:start w:val="1"/>
+      <w:numFmt w:val="decimal"/>
+      <w:lvlText w:val="%4."/>
+      <w:lvlJc w:val="left"/>
+      <w:pPr>
+        <w:ind w:left="2880" w:hanging="360"/>
+      </w:pPr>
+    </w:lvl>
+    <w:lvl w:ilvl="4" w:tplc="04090019" w:tentative="1">
+      <w:start w:val="1"/>
+      <w:numFmt w:val="lowerLetter"/>
+      <w:lvlText w:val="%5."/>
+      <w:lvlJc w:val="left"/>
+      <w:pPr>
+        <w:ind w:left="3600" w:hanging="360"/>
+      </w:pPr>
+    </w:lvl>
+    <w:lvl w:ilvl="5" w:tplc="0409001B" w:tentative="1">
+      <w:start w:val="1"/>
+      <w:numFmt w:val="lowerRoman"/>
+      <w:lvlText w:val="%6."/>
+      <w:lvlJc w:val="right"/>
+      <w:pPr>
+        <w:ind w:left="4320" w:hanging="180"/>
+      </w:pPr>
+    </w:lvl>
+    <w:lvl w:ilvl="6" w:tplc="0409000F" w:tentative="1">
+      <w:start w:val="1"/>
+      <w:numFmt w:val="decimal"/>
+      <w:lvlText w:val="%7."/>
+      <w:lvlJc w:val="left"/>
+      <w:pPr>
+        <w:ind w:left="5040" w:hanging="360"/>
+      </w:pPr>
+    </w:lvl>
+    <w:lvl w:ilvl="7" w:tplc="04090019" w:tentative="1">
+      <w:start w:val="1"/>
+      <w:numFmt w:val="lowerLetter"/>
+      <w:lvlText w:val="%8."/>
+      <w:lvlJc w:val="left"/>
+      <w:pPr>
+        <w:ind w:left="5760" w:hanging="360"/>
+      </w:pPr>
+    </w:lvl>
+    <w:lvl w:ilvl="8" w:tplc="0409001B" w:tentative="1">
+      <w:start w:val="1"/>
+      <w:numFmt w:val="lowerRoman"/>
+      <w:lvlText w:val="%9."/>
+      <w:lvlJc w:val="right"/>
+      <w:pPr>
+        <w:ind w:left="6480" w:hanging="180"/>
+      </w:pPr>
+    </w:lvl>
+  </w:abstractNum>
+  <w:abstractNum w:abstractNumId="10" w15:restartNumberingAfterBreak="0">
     <w:nsid w:val="2466085C"/>
     <w:multiLevelType w:val="hybridMultilevel"/>
     <w:tmpl w:val="6B9EF87E"/>
@@ -7248,7 +7486,7 @@
       </w:pPr>
     </w:lvl>
   </w:abstractNum>
-  <w:abstractNum w:abstractNumId="10" w15:restartNumberingAfterBreak="0">
+  <w:abstractNum w:abstractNumId="11" w15:restartNumberingAfterBreak="0">
     <w:nsid w:val="29B964C6"/>
     <w:multiLevelType w:val="hybridMultilevel"/>
     <w:tmpl w:val="2698F6BA"/>
@@ -7339,7 +7577,7 @@
       </w:pPr>
     </w:lvl>
   </w:abstractNum>
-  <w:abstractNum w:abstractNumId="11" w15:restartNumberingAfterBreak="0">
+  <w:abstractNum w:abstractNumId="12" w15:restartNumberingAfterBreak="0">
     <w:nsid w:val="2BB4535A"/>
     <w:multiLevelType w:val="hybridMultilevel"/>
     <w:tmpl w:val="D6224CBE"/>
@@ -7452,7 +7690,7 @@
       </w:rPr>
     </w:lvl>
   </w:abstractNum>
-  <w:abstractNum w:abstractNumId="12" w15:restartNumberingAfterBreak="0">
+  <w:abstractNum w:abstractNumId="13" w15:restartNumberingAfterBreak="0">
     <w:nsid w:val="32CC01FD"/>
     <w:multiLevelType w:val="hybridMultilevel"/>
     <w:tmpl w:val="80D609A0"/>
@@ -7565,7 +7803,7 @@
       </w:rPr>
     </w:lvl>
   </w:abstractNum>
-  <w:abstractNum w:abstractNumId="13" w15:restartNumberingAfterBreak="0">
+  <w:abstractNum w:abstractNumId="14" w15:restartNumberingAfterBreak="0">
     <w:nsid w:val="3364412F"/>
     <w:multiLevelType w:val="hybridMultilevel"/>
     <w:tmpl w:val="6B9EF87E"/>
@@ -7651,7 +7889,7 @@
       </w:pPr>
     </w:lvl>
   </w:abstractNum>
-  <w:abstractNum w:abstractNumId="14" w15:restartNumberingAfterBreak="0">
+  <w:abstractNum w:abstractNumId="15" w15:restartNumberingAfterBreak="0">
     <w:nsid w:val="377661B0"/>
     <w:multiLevelType w:val="hybridMultilevel"/>
     <w:tmpl w:val="4E58E3EC"/>
@@ -7764,7 +8002,7 @@
       </w:rPr>
     </w:lvl>
   </w:abstractNum>
-  <w:abstractNum w:abstractNumId="15" w15:restartNumberingAfterBreak="0">
+  <w:abstractNum w:abstractNumId="16" w15:restartNumberingAfterBreak="0">
     <w:nsid w:val="382409A4"/>
     <w:multiLevelType w:val="hybridMultilevel"/>
     <w:tmpl w:val="2286CE20"/>
@@ -7877,7 +8115,7 @@
       </w:rPr>
     </w:lvl>
   </w:abstractNum>
-  <w:abstractNum w:abstractNumId="16" w15:restartNumberingAfterBreak="0">
+  <w:abstractNum w:abstractNumId="17" w15:restartNumberingAfterBreak="0">
     <w:nsid w:val="4A3F116F"/>
     <w:multiLevelType w:val="hybridMultilevel"/>
     <w:tmpl w:val="F5BCD692"/>
@@ -7963,7 +8201,7 @@
       </w:pPr>
     </w:lvl>
   </w:abstractNum>
-  <w:abstractNum w:abstractNumId="17" w15:restartNumberingAfterBreak="0">
+  <w:abstractNum w:abstractNumId="18" w15:restartNumberingAfterBreak="0">
     <w:nsid w:val="4BE7234C"/>
     <w:multiLevelType w:val="hybridMultilevel"/>
     <w:tmpl w:val="A71A455A"/>
@@ -8076,7 +8314,7 @@
       </w:rPr>
     </w:lvl>
   </w:abstractNum>
-  <w:abstractNum w:abstractNumId="18" w15:restartNumberingAfterBreak="0">
+  <w:abstractNum w:abstractNumId="19" w15:restartNumberingAfterBreak="0">
     <w:nsid w:val="53384570"/>
     <w:multiLevelType w:val="hybridMultilevel"/>
     <w:tmpl w:val="8FD8B30A"/>
@@ -8189,7 +8427,7 @@
       </w:rPr>
     </w:lvl>
   </w:abstractNum>
-  <w:abstractNum w:abstractNumId="19" w15:restartNumberingAfterBreak="0">
+  <w:abstractNum w:abstractNumId="20" w15:restartNumberingAfterBreak="0">
     <w:nsid w:val="56716DEF"/>
     <w:multiLevelType w:val="hybridMultilevel"/>
     <w:tmpl w:val="9312B9D0"/>
@@ -8302,7 +8540,7 @@
       </w:rPr>
     </w:lvl>
   </w:abstractNum>
-  <w:abstractNum w:abstractNumId="20" w15:restartNumberingAfterBreak="0">
+  <w:abstractNum w:abstractNumId="21" w15:restartNumberingAfterBreak="0">
     <w:nsid w:val="5FB03CF7"/>
     <w:multiLevelType w:val="hybridMultilevel"/>
     <w:tmpl w:val="1DB4EAA0"/>
@@ -8415,7 +8653,7 @@
       </w:rPr>
     </w:lvl>
   </w:abstractNum>
-  <w:abstractNum w:abstractNumId="21" w15:restartNumberingAfterBreak="0">
+  <w:abstractNum w:abstractNumId="22" w15:restartNumberingAfterBreak="0">
     <w:nsid w:val="63690B29"/>
     <w:multiLevelType w:val="hybridMultilevel"/>
     <w:tmpl w:val="46F47A86"/>
@@ -8504,7 +8742,7 @@
       </w:pPr>
     </w:lvl>
   </w:abstractNum>
-  <w:abstractNum w:abstractNumId="22" w15:restartNumberingAfterBreak="0">
+  <w:abstractNum w:abstractNumId="23" w15:restartNumberingAfterBreak="0">
     <w:nsid w:val="6EEB6FB0"/>
     <w:multiLevelType w:val="hybridMultilevel"/>
     <w:tmpl w:val="EAA8BC72"/>
@@ -8617,7 +8855,7 @@
       </w:rPr>
     </w:lvl>
   </w:abstractNum>
-  <w:abstractNum w:abstractNumId="23" w15:restartNumberingAfterBreak="0">
+  <w:abstractNum w:abstractNumId="24" w15:restartNumberingAfterBreak="0">
     <w:nsid w:val="721E3684"/>
     <w:multiLevelType w:val="hybridMultilevel"/>
     <w:tmpl w:val="058AC12A"/>
@@ -8703,7 +8941,7 @@
       </w:pPr>
     </w:lvl>
   </w:abstractNum>
-  <w:abstractNum w:abstractNumId="24" w15:restartNumberingAfterBreak="0">
+  <w:abstractNum w:abstractNumId="25" w15:restartNumberingAfterBreak="0">
     <w:nsid w:val="73030863"/>
     <w:multiLevelType w:val="hybridMultilevel"/>
     <w:tmpl w:val="6B9EF87E"/>
@@ -8789,7 +9027,7 @@
       </w:pPr>
     </w:lvl>
   </w:abstractNum>
-  <w:abstractNum w:abstractNumId="25" w15:restartNumberingAfterBreak="0">
+  <w:abstractNum w:abstractNumId="26" w15:restartNumberingAfterBreak="0">
     <w:nsid w:val="73554FA6"/>
     <w:multiLevelType w:val="hybridMultilevel"/>
     <w:tmpl w:val="EACAFEA8"/>
@@ -8875,7 +9113,7 @@
       </w:pPr>
     </w:lvl>
   </w:abstractNum>
-  <w:abstractNum w:abstractNumId="26" w15:restartNumberingAfterBreak="0">
+  <w:abstractNum w:abstractNumId="27" w15:restartNumberingAfterBreak="0">
     <w:nsid w:val="756D3395"/>
     <w:multiLevelType w:val="multilevel"/>
     <w:tmpl w:val="04090025"/>
@@ -8971,31 +9209,31 @@
     </w:lvl>
   </w:abstractNum>
   <w:num w:numId="1">
+    <w:abstractNumId w:val="26"/>
+  </w:num>
+  <w:num w:numId="2">
+    <w:abstractNumId w:val="10"/>
+  </w:num>
+  <w:num w:numId="3">
+    <w:abstractNumId w:val="14"/>
+  </w:num>
+  <w:num w:numId="4">
     <w:abstractNumId w:val="25"/>
   </w:num>
-  <w:num w:numId="2">
-    <w:abstractNumId w:val="9"/>
-  </w:num>
-  <w:num w:numId="3">
-    <w:abstractNumId w:val="13"/>
-  </w:num>
-  <w:num w:numId="4">
-    <w:abstractNumId w:val="24"/>
-  </w:num>
   <w:num w:numId="5">
-    <w:abstractNumId w:val="26"/>
+    <w:abstractNumId w:val="27"/>
   </w:num>
   <w:num w:numId="6">
+    <w:abstractNumId w:val="21"/>
+  </w:num>
+  <w:num w:numId="7">
     <w:abstractNumId w:val="20"/>
   </w:num>
-  <w:num w:numId="7">
-    <w:abstractNumId w:val="19"/>
-  </w:num>
   <w:num w:numId="8">
-    <w:abstractNumId w:val="21"/>
+    <w:abstractNumId w:val="22"/>
   </w:num>
   <w:num w:numId="9">
-    <w:abstractNumId w:val="14"/>
+    <w:abstractNumId w:val="15"/>
   </w:num>
   <w:num w:numId="10">
     <w:abstractNumId w:val="5"/>
@@ -9004,49 +9242,49 @@
     <w:abstractNumId w:val="3"/>
   </w:num>
   <w:num w:numId="12">
-    <w:abstractNumId w:val="22"/>
+    <w:abstractNumId w:val="23"/>
   </w:num>
   <w:num w:numId="13">
     <w:abstractNumId w:val="6"/>
   </w:num>
   <w:num w:numId="14">
-    <w:abstractNumId w:val="26"/>
+    <w:abstractNumId w:val="27"/>
   </w:num>
   <w:num w:numId="15">
-    <w:abstractNumId w:val="26"/>
+    <w:abstractNumId w:val="27"/>
   </w:num>
   <w:num w:numId="16">
-    <w:abstractNumId w:val="26"/>
+    <w:abstractNumId w:val="27"/>
   </w:num>
   <w:num w:numId="17">
     <w:abstractNumId w:val="4"/>
   </w:num>
   <w:num w:numId="18">
-    <w:abstractNumId w:val="10"/>
+    <w:abstractNumId w:val="11"/>
   </w:num>
   <w:num w:numId="19">
-    <w:abstractNumId w:val="26"/>
+    <w:abstractNumId w:val="27"/>
   </w:num>
   <w:num w:numId="20">
-    <w:abstractNumId w:val="18"/>
+    <w:abstractNumId w:val="19"/>
   </w:num>
   <w:num w:numId="21">
-    <w:abstractNumId w:val="26"/>
+    <w:abstractNumId w:val="27"/>
   </w:num>
   <w:num w:numId="22">
     <w:abstractNumId w:val="2"/>
   </w:num>
   <w:num w:numId="23">
+    <w:abstractNumId w:val="17"/>
+  </w:num>
+  <w:num w:numId="24">
     <w:abstractNumId w:val="16"/>
   </w:num>
-  <w:num w:numId="24">
-    <w:abstractNumId w:val="15"/>
-  </w:num>
   <w:num w:numId="25">
-    <w:abstractNumId w:val="11"/>
+    <w:abstractNumId w:val="12"/>
   </w:num>
   <w:num w:numId="26">
-    <w:abstractNumId w:val="23"/>
+    <w:abstractNumId w:val="24"/>
   </w:num>
   <w:num w:numId="27">
     <w:abstractNumId w:val="0"/>
@@ -9055,10 +9293,10 @@
     <w:abstractNumId w:val="1"/>
   </w:num>
   <w:num w:numId="29">
-    <w:abstractNumId w:val="17"/>
+    <w:abstractNumId w:val="18"/>
   </w:num>
   <w:num w:numId="30">
-    <w:abstractNumId w:val="12"/>
+    <w:abstractNumId w:val="13"/>
   </w:num>
   <w:num w:numId="31">
     <w:abstractNumId w:val="7"/>
@@ -9066,11 +9304,14 @@
   <w:num w:numId="32">
     <w:abstractNumId w:val="8"/>
   </w:num>
+  <w:num w:numId="33">
+    <w:abstractNumId w:val="9"/>
+  </w:num>
 </w:numbering>
 </file>
 
 <file path=word/styles.xml><?xml version="1.0" encoding="utf-8"?>
-<w:styles xmlns:mc="http://schemas.openxmlformats.org/markup-compatibility/2006" xmlns:r="http://schemas.openxmlformats.org/officeDocument/2006/relationships" xmlns:w="http://schemas.openxmlformats.org/wordprocessingml/2006/main" xmlns:w14="http://schemas.microsoft.com/office/word/2010/wordml" xmlns:w15="http://schemas.microsoft.com/office/word/2012/wordml" xmlns:w16cid="http://schemas.microsoft.com/office/word/2016/wordml/cid" xmlns:w16se="http://schemas.microsoft.com/office/word/2015/wordml/symex" mc:Ignorable="w14 w15 w16se w16cid">
+<w:styles xmlns:mc="http://schemas.openxmlformats.org/markup-compatibility/2006" xmlns:r="http://schemas.openxmlformats.org/officeDocument/2006/relationships" xmlns:w="http://schemas.openxmlformats.org/wordprocessingml/2006/main" xmlns:w14="http://schemas.microsoft.com/office/word/2010/wordml" xmlns:w15="http://schemas.microsoft.com/office/word/2012/wordml" mc:Ignorable="w14 w15">
   <w:docDefaults>
     <w:rPrDefault>
       <w:rPr>
@@ -9086,7 +9327,7 @@
       </w:pPr>
     </w:pPrDefault>
   </w:docDefaults>
-  <w:latentStyles w:defLockedState="0" w:defUIPriority="99" w:defSemiHidden="0" w:defUnhideWhenUsed="0" w:defQFormat="0" w:count="377">
+  <w:latentStyles w:defLockedState="0" w:defUIPriority="99" w:defSemiHidden="0" w:defUnhideWhenUsed="0" w:defQFormat="0" w:count="371">
     <w:lsdException w:name="Normal" w:uiPriority="0" w:qFormat="1"/>
     <w:lsdException w:name="heading 1" w:uiPriority="9" w:qFormat="1"/>
     <w:lsdException w:name="heading 2" w:semiHidden="1" w:uiPriority="9" w:unhideWhenUsed="1" w:qFormat="1"/>
@@ -9458,12 +9699,6 @@
     <w:lsdException w:name="List Table 5 Dark Accent 6" w:uiPriority="50"/>
     <w:lsdException w:name="List Table 6 Colorful Accent 6" w:uiPriority="51"/>
     <w:lsdException w:name="List Table 7 Colorful Accent 6" w:uiPriority="52"/>
-    <w:lsdException w:name="Mention" w:semiHidden="1" w:unhideWhenUsed="1"/>
-    <w:lsdException w:name="Smart Hyperlink" w:semiHidden="1" w:unhideWhenUsed="1"/>
-    <w:lsdException w:name="Hashtag" w:semiHidden="1" w:unhideWhenUsed="1"/>
-    <w:lsdException w:name="Unresolved Mention" w:semiHidden="1" w:unhideWhenUsed="1"/>
-    <w:lsdException w:name="Smart Link" w:semiHidden="1" w:unhideWhenUsed="1"/>
-    <w:lsdException w:name="Smart Link Error" w:semiHidden="1" w:unhideWhenUsed="1"/>
   </w:latentStyles>
   <w:style w:type="paragraph" w:default="1" w:styleId="Normal">
     <w:name w:val="Normal"/>
@@ -10445,7 +10680,7 @@
 </file>
 
 <file path=customXml/itemProps1.xml><?xml version="1.0" encoding="utf-8"?>
-<ds:datastoreItem xmlns:ds="http://schemas.openxmlformats.org/officeDocument/2006/customXml" ds:itemID="{C33530E1-E9C1-4BF0-A3DE-A50252D092B1}">
+<ds:datastoreItem xmlns:ds="http://schemas.openxmlformats.org/officeDocument/2006/customXml" ds:itemID="{9105CD6C-F7EA-40A5-9272-D7F02008C67C}">
   <ds:schemaRefs>
     <ds:schemaRef ds:uri="http://schemas.openxmlformats.org/officeDocument/2006/bibliography"/>
   </ds:schemaRefs>

</xml_diff>

<commit_message>
updated instructions for upgrading DevVM base image
</commit_message>
<xml_diff>
--- a/Documentation/WORD/Relativity Dev VM - Create Windows Base Machine - Documentation.docx
+++ b/Documentation/WORD/Relativity Dev VM - Create Windows Base Machine - Documentation.docx
@@ -1,6 +1,6 @@
 
 <file path=word/document.xml><?xml version="1.0" encoding="utf-8"?>
-<w:document xmlns:wpc="http://schemas.microsoft.com/office/word/2010/wordprocessingCanvas" xmlns:cx="http://schemas.microsoft.com/office/drawing/2014/chartex" xmlns:cx1="http://schemas.microsoft.com/office/drawing/2015/9/8/chartex" xmlns:mc="http://schemas.openxmlformats.org/markup-compatibility/2006" xmlns:o="urn:schemas-microsoft-com:office:office" xmlns:r="http://schemas.openxmlformats.org/officeDocument/2006/relationships" xmlns:m="http://schemas.openxmlformats.org/officeDocument/2006/math" xmlns:v="urn:schemas-microsoft-com:vml" xmlns:wp14="http://schemas.microsoft.com/office/word/2010/wordprocessingDrawing" xmlns:wp="http://schemas.openxmlformats.org/drawingml/2006/wordprocessingDrawing" xmlns:w10="urn:schemas-microsoft-com:office:word" xmlns:w="http://schemas.openxmlformats.org/wordprocessingml/2006/main" xmlns:w14="http://schemas.microsoft.com/office/word/2010/wordml" xmlns:w15="http://schemas.microsoft.com/office/word/2012/wordml" xmlns:w16se="http://schemas.microsoft.com/office/word/2015/wordml/symex" xmlns:wpg="http://schemas.microsoft.com/office/word/2010/wordprocessingGroup" xmlns:wpi="http://schemas.microsoft.com/office/word/2010/wordprocessingInk" xmlns:wne="http://schemas.microsoft.com/office/word/2006/wordml" xmlns:wps="http://schemas.microsoft.com/office/word/2010/wordprocessingShape" mc:Ignorable="w14 w15 w16se wp14">
+<w:document xmlns:wpc="http://schemas.microsoft.com/office/word/2010/wordprocessingCanvas" xmlns:cx="http://schemas.microsoft.com/office/drawing/2014/chartex" xmlns:cx1="http://schemas.microsoft.com/office/drawing/2015/9/8/chartex" xmlns:cx2="http://schemas.microsoft.com/office/drawing/2015/10/21/chartex" xmlns:cx3="http://schemas.microsoft.com/office/drawing/2016/5/9/chartex" xmlns:cx4="http://schemas.microsoft.com/office/drawing/2016/5/10/chartex" xmlns:cx5="http://schemas.microsoft.com/office/drawing/2016/5/11/chartex" xmlns:cx6="http://schemas.microsoft.com/office/drawing/2016/5/12/chartex" xmlns:cx7="http://schemas.microsoft.com/office/drawing/2016/5/13/chartex" xmlns:cx8="http://schemas.microsoft.com/office/drawing/2016/5/14/chartex" xmlns:mc="http://schemas.openxmlformats.org/markup-compatibility/2006" xmlns:aink="http://schemas.microsoft.com/office/drawing/2016/ink" xmlns:am3d="http://schemas.microsoft.com/office/drawing/2017/model3d" xmlns:o="urn:schemas-microsoft-com:office:office" xmlns:r="http://schemas.openxmlformats.org/officeDocument/2006/relationships" xmlns:m="http://schemas.openxmlformats.org/officeDocument/2006/math" xmlns:v="urn:schemas-microsoft-com:vml" xmlns:wp14="http://schemas.microsoft.com/office/word/2010/wordprocessingDrawing" xmlns:wp="http://schemas.openxmlformats.org/drawingml/2006/wordprocessingDrawing" xmlns:w10="urn:schemas-microsoft-com:office:word" xmlns:w="http://schemas.openxmlformats.org/wordprocessingml/2006/main" xmlns:w14="http://schemas.microsoft.com/office/word/2010/wordml" xmlns:w15="http://schemas.microsoft.com/office/word/2012/wordml" xmlns:w16cex="http://schemas.microsoft.com/office/word/2018/wordml/cex" xmlns:w16cid="http://schemas.microsoft.com/office/word/2016/wordml/cid" xmlns:w16="http://schemas.microsoft.com/office/word/2018/wordml" xmlns:w16se="http://schemas.microsoft.com/office/word/2015/wordml/symex" xmlns:wpg="http://schemas.microsoft.com/office/word/2010/wordprocessingGroup" xmlns:wpi="http://schemas.microsoft.com/office/word/2010/wordprocessingInk" xmlns:wne="http://schemas.microsoft.com/office/word/2006/wordml" xmlns:wps="http://schemas.microsoft.com/office/word/2010/wordprocessingShape" mc:Ignorable="w14 w15 w16se w16cid w16 w16cex wp14">
   <w:body>
     <w:p>
       <w:pPr>
@@ -176,7 +176,7 @@
           <w:sz w:val="52"/>
           <w:szCs w:val="52"/>
         </w:rPr>
-        <w:t>September 11, 2020</w:t>
+        <w:t>March 31, 2021</w:t>
       </w:r>
       <w:r>
         <w:rPr>
@@ -419,7 +419,7 @@
             </w:rPr>
             <w:fldChar w:fldCharType="separate"/>
           </w:r>
-          <w:hyperlink w:anchor="_Toc31104346" w:history="1">
+          <w:hyperlink w:anchor="_Toc68077571" w:history="1">
             <w:r>
               <w:rPr>
                 <w:rStyle w:val="Hyperlink"/>
@@ -462,7 +462,7 @@
                 <w:noProof/>
                 <w:webHidden/>
               </w:rPr>
-              <w:instrText xml:space="preserve"> PAGEREF _Toc31104346 \h </w:instrText>
+              <w:instrText xml:space="preserve"> PAGEREF _Toc68077571 \h </w:instrText>
             </w:r>
             <w:r>
               <w:rPr>
@@ -504,7 +504,7 @@
               <w:noProof/>
             </w:rPr>
           </w:pPr>
-          <w:hyperlink w:anchor="_Toc31104347" w:history="1">
+          <w:hyperlink w:anchor="_Toc68077572" w:history="1">
             <w:r>
               <w:rPr>
                 <w:rStyle w:val="Hyperlink"/>
@@ -547,7 +547,7 @@
                 <w:noProof/>
                 <w:webHidden/>
               </w:rPr>
-              <w:instrText xml:space="preserve"> PAGEREF _Toc31104347 \h </w:instrText>
+              <w:instrText xml:space="preserve"> PAGEREF _Toc68077572 \h </w:instrText>
             </w:r>
             <w:r>
               <w:rPr>
@@ -589,7 +589,7 @@
               <w:noProof/>
             </w:rPr>
           </w:pPr>
-          <w:hyperlink w:anchor="_Toc31104348" w:history="1">
+          <w:hyperlink w:anchor="_Toc68077573" w:history="1">
             <w:r>
               <w:rPr>
                 <w:rStyle w:val="Hyperlink"/>
@@ -632,7 +632,7 @@
                 <w:noProof/>
                 <w:webHidden/>
               </w:rPr>
-              <w:instrText xml:space="preserve"> PAGEREF _Toc31104348 \h </w:instrText>
+              <w:instrText xml:space="preserve"> PAGEREF _Toc68077573 \h </w:instrText>
             </w:r>
             <w:r>
               <w:rPr>
@@ -674,7 +674,7 @@
               <w:noProof/>
             </w:rPr>
           </w:pPr>
-          <w:hyperlink w:anchor="_Toc31104349" w:history="1">
+          <w:hyperlink w:anchor="_Toc68077574" w:history="1">
             <w:r>
               <w:rPr>
                 <w:rStyle w:val="Hyperlink"/>
@@ -717,7 +717,92 @@
                 <w:noProof/>
                 <w:webHidden/>
               </w:rPr>
-              <w:instrText xml:space="preserve"> PAGEREF _Toc31104349 \h </w:instrText>
+              <w:instrText xml:space="preserve"> PAGEREF _Toc68077574 \h </w:instrText>
+            </w:r>
+            <w:r>
+              <w:rPr>
+                <w:noProof/>
+                <w:webHidden/>
+              </w:rPr>
+            </w:r>
+            <w:r>
+              <w:rPr>
+                <w:noProof/>
+                <w:webHidden/>
+              </w:rPr>
+              <w:fldChar w:fldCharType="separate"/>
+            </w:r>
+            <w:r>
+              <w:rPr>
+                <w:noProof/>
+                <w:webHidden/>
+              </w:rPr>
+              <w:t>27</w:t>
+            </w:r>
+            <w:r>
+              <w:rPr>
+                <w:noProof/>
+                <w:webHidden/>
+              </w:rPr>
+              <w:fldChar w:fldCharType="end"/>
+            </w:r>
+          </w:hyperlink>
+        </w:p>
+        <w:p>
+          <w:pPr>
+            <w:pStyle w:val="TOC1"/>
+            <w:tabs>
+              <w:tab w:val="left" w:pos="440"/>
+            </w:tabs>
+            <w:rPr>
+              <w:rFonts w:eastAsiaTheme="minorEastAsia"/>
+              <w:noProof/>
+            </w:rPr>
+          </w:pPr>
+          <w:hyperlink w:anchor="_Toc68077575" w:history="1">
+            <w:r>
+              <w:rPr>
+                <w:rStyle w:val="Hyperlink"/>
+                <w:rFonts w:cstheme="minorHAnsi"/>
+                <w:noProof/>
+              </w:rPr>
+              <w:t>5</w:t>
+            </w:r>
+            <w:r>
+              <w:rPr>
+                <w:rFonts w:eastAsiaTheme="minorEastAsia"/>
+                <w:noProof/>
+              </w:rPr>
+              <w:tab/>
+            </w:r>
+            <w:r>
+              <w:rPr>
+                <w:rStyle w:val="Hyperlink"/>
+                <w:rFonts w:cstheme="minorHAnsi"/>
+                <w:noProof/>
+              </w:rPr>
+              <w:t>Adding Environment Variables</w:t>
+            </w:r>
+            <w:r>
+              <w:rPr>
+                <w:noProof/>
+                <w:webHidden/>
+              </w:rPr>
+              <w:tab/>
+            </w:r>
+            <w:r>
+              <w:rPr>
+                <w:noProof/>
+                <w:webHidden/>
+              </w:rPr>
+              <w:fldChar w:fldCharType="begin"/>
+            </w:r>
+            <w:r>
+              <w:rPr>
+                <w:noProof/>
+                <w:webHidden/>
+              </w:rPr>
+              <w:instrText xml:space="preserve"> PAGEREF _Toc68077575 \h </w:instrText>
             </w:r>
             <w:r>
               <w:rPr>
@@ -799,7 +884,7 @@
           <w:rFonts w:asciiTheme="minorHAnsi" w:hAnsiTheme="minorHAnsi" w:cstheme="minorHAnsi"/>
         </w:rPr>
       </w:pPr>
-      <w:bookmarkStart w:id="0" w:name="_Toc31104346"/>
+      <w:bookmarkStart w:id="0" w:name="_Toc68077571"/>
       <w:r>
         <w:rPr>
           <w:rFonts w:asciiTheme="minorHAnsi" w:hAnsiTheme="minorHAnsi" w:cstheme="minorHAnsi"/>
@@ -2867,11 +2952,19 @@
           <w:rFonts w:cstheme="minorHAnsi"/>
         </w:rPr>
       </w:pPr>
-      <w:r>
-        <w:rPr>
-          <w:rFonts w:cstheme="minorHAnsi"/>
-        </w:rPr>
-        <w:t>Also in the VM settings, turn off Automatic Checkpoints option.</w:t>
+      <w:proofErr w:type="gramStart"/>
+      <w:r>
+        <w:rPr>
+          <w:rFonts w:cstheme="minorHAnsi"/>
+        </w:rPr>
+        <w:t>Also</w:t>
+      </w:r>
+      <w:proofErr w:type="gramEnd"/>
+      <w:r>
+        <w:rPr>
+          <w:rFonts w:cstheme="minorHAnsi"/>
+        </w:rPr>
+        <w:t xml:space="preserve"> in the VM settings, turn off Automatic Checkpoints option.</w:t>
       </w:r>
     </w:p>
     <w:p>
@@ -2950,7 +3043,21 @@
         <w:rPr>
           <w:rFonts w:cstheme="minorHAnsi"/>
         </w:rPr>
-        <w:t>Next right click on the VM and start it.</w:t>
+        <w:t xml:space="preserve">Next right </w:t>
+      </w:r>
+      <w:proofErr w:type="gramStart"/>
+      <w:r>
+        <w:rPr>
+          <w:rFonts w:cstheme="minorHAnsi"/>
+        </w:rPr>
+        <w:t>click</w:t>
+      </w:r>
+      <w:proofErr w:type="gramEnd"/>
+      <w:r>
+        <w:rPr>
+          <w:rFonts w:cstheme="minorHAnsi"/>
+        </w:rPr>
+        <w:t xml:space="preserve"> on the VM and start it.</w:t>
       </w:r>
     </w:p>
     <w:p>
@@ -4588,21 +4695,21 @@
         <w:rPr>
           <w:color w:val="70AD47" w:themeColor="accent6"/>
         </w:rPr>
-        <w:t>Get-ChildItem 'HKLM</w:t>
+        <w:t xml:space="preserve">Get-ChildItem 'HKLM:\SOFTWARE\Microsoft\NET Framework Setup\NDP\v4\Full\' </w:t>
       </w:r>
       <w:proofErr w:type="gramStart"/>
       <w:r>
         <w:rPr>
           <w:color w:val="70AD47" w:themeColor="accent6"/>
         </w:rPr>
-        <w:t>:\</w:t>
+        <w:t>|  Get</w:t>
       </w:r>
       <w:proofErr w:type="gramEnd"/>
       <w:r>
         <w:rPr>
           <w:color w:val="70AD47" w:themeColor="accent6"/>
         </w:rPr>
-        <w:t>SOFTWARE\Microsoft\NET Framework Setup\NDP\v4\Full\' |  Get-ItemPropertyValue -Name Release | Foreach-Object { $_ -ge 394802 }</w:t>
+        <w:t>-ItemPropertyValue -Name Release | Foreach-Object { $_ -ge 394802 }</w:t>
       </w:r>
     </w:p>
     <w:p>
@@ -5661,7 +5768,7 @@
           <w:rFonts w:asciiTheme="minorHAnsi" w:hAnsiTheme="minorHAnsi" w:cstheme="minorHAnsi"/>
         </w:rPr>
       </w:pPr>
-      <w:bookmarkStart w:id="1" w:name="_Toc31104347"/>
+      <w:bookmarkStart w:id="1" w:name="_Toc68077572"/>
       <w:r>
         <w:rPr>
           <w:rFonts w:asciiTheme="minorHAnsi" w:hAnsiTheme="minorHAnsi" w:cstheme="minorHAnsi"/>
@@ -5905,7 +6012,7 @@
           <w:rFonts w:asciiTheme="minorHAnsi" w:hAnsiTheme="minorHAnsi" w:cstheme="minorHAnsi"/>
         </w:rPr>
       </w:pPr>
-      <w:bookmarkStart w:id="2" w:name="_Toc31104348"/>
+      <w:bookmarkStart w:id="2" w:name="_Toc68077573"/>
       <w:r>
         <w:rPr>
           <w:rFonts w:asciiTheme="minorHAnsi" w:hAnsiTheme="minorHAnsi" w:cstheme="minorHAnsi"/>
@@ -5976,7 +6083,7 @@
           <w:rFonts w:asciiTheme="minorHAnsi" w:hAnsiTheme="minorHAnsi" w:cstheme="minorHAnsi"/>
         </w:rPr>
       </w:pPr>
-      <w:bookmarkStart w:id="3" w:name="_Toc31104349"/>
+      <w:bookmarkStart w:id="3" w:name="_Toc68077574"/>
       <w:r>
         <w:rPr>
           <w:rFonts w:asciiTheme="minorHAnsi" w:hAnsiTheme="minorHAnsi" w:cstheme="minorHAnsi"/>
@@ -5990,194 +6097,21 @@
         <w:pStyle w:val="ListParagraph"/>
         <w:numPr>
           <w:ilvl w:val="0"/>
-          <w:numId w:val="30"/>
-        </w:numPr>
-      </w:pPr>
-      <w:r>
-        <w:t>Reset the Windows Server 6-month trial license</w:t>
-      </w:r>
-    </w:p>
-    <w:p>
-      <w:pPr>
-        <w:pStyle w:val="ListParagraph"/>
-        <w:numPr>
-          <w:ilvl w:val="0"/>
-          <w:numId w:val="30"/>
-        </w:numPr>
-      </w:pPr>
-      <w:r>
-        <w:t>Install Latest Windows Updates</w:t>
-      </w:r>
-    </w:p>
-    <w:p>
-      <w:pPr>
-        <w:pStyle w:val="ListParagraph"/>
-        <w:numPr>
-          <w:ilvl w:val="0"/>
-          <w:numId w:val="30"/>
-        </w:numPr>
-      </w:pPr>
-      <w:r>
-        <w:t>Update SQL Server Management Studio to the latest version.</w:t>
-      </w:r>
-    </w:p>
-    <w:p>
-      <w:pPr>
-        <w:pStyle w:val="ListParagraph"/>
-        <w:numPr>
-          <w:ilvl w:val="0"/>
-          <w:numId w:val="30"/>
-        </w:numPr>
-      </w:pPr>
-      <w:r>
-        <w:t xml:space="preserve">Run Latest Ninite from this path - </w:t>
-      </w:r>
-      <w:r>
-        <w:rPr>
-          <w:b/>
-        </w:rPr>
-        <w:t>"C:\Software_Install\Ninite.exe"</w:t>
-      </w:r>
-    </w:p>
-    <w:p>
-      <w:pPr>
-        <w:pStyle w:val="ListParagraph"/>
-        <w:numPr>
-          <w:ilvl w:val="1"/>
-          <w:numId w:val="30"/>
+          <w:numId w:val="34"/>
         </w:numPr>
         <w:rPr>
           <w:bCs/>
         </w:rPr>
       </w:pPr>
       <w:r>
-        <w:rPr>
-          <w:bCs/>
-        </w:rPr>
-        <w:t>Chrome</w:t>
-      </w:r>
-    </w:p>
-    <w:p>
-      <w:pPr>
-        <w:pStyle w:val="ListParagraph"/>
-        <w:numPr>
-          <w:ilvl w:val="1"/>
-          <w:numId w:val="30"/>
-        </w:numPr>
-        <w:rPr>
-          <w:bCs/>
-        </w:rPr>
-      </w:pPr>
-      <w:r>
-        <w:rPr>
-          <w:bCs/>
-        </w:rPr>
-        <w:t>WinDirStat</w:t>
-      </w:r>
-    </w:p>
-    <w:p>
-      <w:pPr>
-        <w:pStyle w:val="ListParagraph"/>
-        <w:numPr>
-          <w:ilvl w:val="1"/>
-          <w:numId w:val="30"/>
-        </w:numPr>
-        <w:rPr>
-          <w:bCs/>
-        </w:rPr>
-      </w:pPr>
-      <w:r>
-        <w:rPr>
-          <w:bCs/>
-        </w:rPr>
-        <w:lastRenderedPageBreak/>
-        <w:t>7-Zip</w:t>
-      </w:r>
-    </w:p>
-    <w:p>
-      <w:pPr>
-        <w:pStyle w:val="ListParagraph"/>
-        <w:numPr>
-          <w:ilvl w:val="1"/>
-          <w:numId w:val="30"/>
-        </w:numPr>
-        <w:rPr>
-          <w:bCs/>
-        </w:rPr>
-      </w:pPr>
-      <w:r>
-        <w:rPr>
-          <w:bCs/>
-        </w:rPr>
-        <w:t>Notepad++</w:t>
-      </w:r>
-    </w:p>
-    <w:p>
-      <w:pPr>
-        <w:pStyle w:val="ListParagraph"/>
-        <w:numPr>
-          <w:ilvl w:val="1"/>
-          <w:numId w:val="30"/>
-        </w:numPr>
-        <w:rPr>
-          <w:bCs/>
-        </w:rPr>
-      </w:pPr>
-      <w:r>
-        <w:rPr>
-          <w:bCs/>
-        </w:rPr>
-        <w:t>Visual Studio Code</w:t>
-      </w:r>
-    </w:p>
-    <w:p>
-      <w:pPr>
-        <w:pStyle w:val="ListParagraph"/>
-        <w:numPr>
-          <w:ilvl w:val="0"/>
-          <w:numId w:val="30"/>
-        </w:numPr>
-        <w:rPr>
-          <w:bCs/>
-        </w:rPr>
-      </w:pPr>
-      <w:r>
-        <w:rPr>
-          <w:bCs/>
-        </w:rPr>
-        <w:t>E</w:t>
-      </w:r>
-      <w:r>
-        <w:rPr>
-          <w:bCs/>
-        </w:rPr>
-        <w:t>mpty Downloads folder</w:t>
-      </w:r>
-    </w:p>
-    <w:p>
-      <w:pPr>
-        <w:pStyle w:val="ListParagraph"/>
-        <w:numPr>
-          <w:ilvl w:val="0"/>
-          <w:numId w:val="30"/>
-        </w:numPr>
-        <w:rPr>
-          <w:bCs/>
-        </w:rPr>
-      </w:pPr>
-      <w:r>
-        <w:rPr>
-          <w:bCs/>
-        </w:rPr>
-        <w:t>Empty Recycle Bin folder</w:t>
-      </w:r>
-    </w:p>
-    <w:p>
-      <w:pPr>
-        <w:rPr>
-          <w:bCs/>
-        </w:rPr>
-      </w:pPr>
+        <w:t>Follow the instructions in “</w:t>
+      </w:r>
+      <w:r>
+        <w:t>Relativity Dev VM - Upgrade Windows Base Machine - Documentation.docx</w:t>
+      </w:r>
+      <w:r>
+        <w:t>” document</w:t>
+      </w:r>
     </w:p>
     <w:p>
       <w:pPr>
@@ -6186,6 +6120,7 @@
           <w:rFonts w:asciiTheme="minorHAnsi" w:hAnsiTheme="minorHAnsi" w:cstheme="minorHAnsi"/>
         </w:rPr>
       </w:pPr>
+      <w:bookmarkStart w:id="4" w:name="_Toc68077575"/>
       <w:r>
         <w:rPr>
           <w:rFonts w:asciiTheme="minorHAnsi" w:hAnsiTheme="minorHAnsi" w:cstheme="minorHAnsi"/>
@@ -6198,6 +6133,7 @@
         </w:rPr>
         <w:t>Environment Variables</w:t>
       </w:r>
+      <w:bookmarkEnd w:id="4"/>
     </w:p>
     <w:p>
       <w:pPr>
@@ -6244,6 +6180,7 @@
         </w:numPr>
       </w:pPr>
       <w:r>
+        <w:lastRenderedPageBreak/>
         <w:t xml:space="preserve">Choose </w:t>
       </w:r>
       <w:r>
@@ -6370,8 +6307,6 @@
           <w:rFonts w:cstheme="minorHAnsi"/>
         </w:rPr>
       </w:pPr>
-      <w:bookmarkStart w:id="4" w:name="_GoBack"/>
-      <w:bookmarkEnd w:id="4"/>
     </w:p>
     <w:sectPr>
       <w:pgSz w:w="12240" w:h="15840"/>
@@ -6384,7 +6319,7 @@
 </file>
 
 <file path=word/numbering.xml><?xml version="1.0" encoding="utf-8"?>
-<w:numbering xmlns:wpc="http://schemas.microsoft.com/office/word/2010/wordprocessingCanvas" xmlns:cx="http://schemas.microsoft.com/office/drawing/2014/chartex" xmlns:cx1="http://schemas.microsoft.com/office/drawing/2015/9/8/chartex" xmlns:mc="http://schemas.openxmlformats.org/markup-compatibility/2006" xmlns:o="urn:schemas-microsoft-com:office:office" xmlns:r="http://schemas.openxmlformats.org/officeDocument/2006/relationships" xmlns:m="http://schemas.openxmlformats.org/officeDocument/2006/math" xmlns:v="urn:schemas-microsoft-com:vml" xmlns:wp14="http://schemas.microsoft.com/office/word/2010/wordprocessingDrawing" xmlns:wp="http://schemas.openxmlformats.org/drawingml/2006/wordprocessingDrawing" xmlns:w10="urn:schemas-microsoft-com:office:word" xmlns:w="http://schemas.openxmlformats.org/wordprocessingml/2006/main" xmlns:w14="http://schemas.microsoft.com/office/word/2010/wordml" xmlns:w15="http://schemas.microsoft.com/office/word/2012/wordml" xmlns:w16se="http://schemas.microsoft.com/office/word/2015/wordml/symex" xmlns:wpg="http://schemas.microsoft.com/office/word/2010/wordprocessingGroup" xmlns:wpi="http://schemas.microsoft.com/office/word/2010/wordprocessingInk" xmlns:wne="http://schemas.microsoft.com/office/word/2006/wordml" xmlns:wps="http://schemas.microsoft.com/office/word/2010/wordprocessingShape" mc:Ignorable="w14 w15 w16se wp14">
+<w:numbering xmlns:wpc="http://schemas.microsoft.com/office/word/2010/wordprocessingCanvas" xmlns:cx="http://schemas.microsoft.com/office/drawing/2014/chartex" xmlns:cx1="http://schemas.microsoft.com/office/drawing/2015/9/8/chartex" xmlns:cx2="http://schemas.microsoft.com/office/drawing/2015/10/21/chartex" xmlns:cx3="http://schemas.microsoft.com/office/drawing/2016/5/9/chartex" xmlns:cx4="http://schemas.microsoft.com/office/drawing/2016/5/10/chartex" xmlns:cx5="http://schemas.microsoft.com/office/drawing/2016/5/11/chartex" xmlns:cx6="http://schemas.microsoft.com/office/drawing/2016/5/12/chartex" xmlns:cx7="http://schemas.microsoft.com/office/drawing/2016/5/13/chartex" xmlns:cx8="http://schemas.microsoft.com/office/drawing/2016/5/14/chartex" xmlns:mc="http://schemas.openxmlformats.org/markup-compatibility/2006" xmlns:aink="http://schemas.microsoft.com/office/drawing/2016/ink" xmlns:am3d="http://schemas.microsoft.com/office/drawing/2017/model3d" xmlns:o="urn:schemas-microsoft-com:office:office" xmlns:r="http://schemas.openxmlformats.org/officeDocument/2006/relationships" xmlns:m="http://schemas.openxmlformats.org/officeDocument/2006/math" xmlns:v="urn:schemas-microsoft-com:vml" xmlns:wp14="http://schemas.microsoft.com/office/word/2010/wordprocessingDrawing" xmlns:wp="http://schemas.openxmlformats.org/drawingml/2006/wordprocessingDrawing" xmlns:w10="urn:schemas-microsoft-com:office:word" xmlns:w="http://schemas.openxmlformats.org/wordprocessingml/2006/main" xmlns:w14="http://schemas.microsoft.com/office/word/2010/wordml" xmlns:w15="http://schemas.microsoft.com/office/word/2012/wordml" xmlns:w16cex="http://schemas.microsoft.com/office/word/2018/wordml/cex" xmlns:w16cid="http://schemas.microsoft.com/office/word/2016/wordml/cid" xmlns:w16="http://schemas.microsoft.com/office/word/2018/wordml" xmlns:w16se="http://schemas.microsoft.com/office/word/2015/wordml/symex" xmlns:wpg="http://schemas.microsoft.com/office/word/2010/wordprocessingGroup" xmlns:wpi="http://schemas.microsoft.com/office/word/2010/wordprocessingInk" xmlns:wne="http://schemas.microsoft.com/office/word/2006/wordml" xmlns:wps="http://schemas.microsoft.com/office/word/2010/wordprocessingShape" mc:Ignorable="w14 w15 w16se w16cid w16 w16cex wp14">
   <w:abstractNum w:abstractNumId="0" w15:restartNumberingAfterBreak="0">
     <w:nsid w:val="034100B1"/>
     <w:multiLevelType w:val="hybridMultilevel"/>
@@ -7444,6 +7379,119 @@
     </w:lvl>
   </w:abstractNum>
   <w:abstractNum w:abstractNumId="10" w15:restartNumberingAfterBreak="0">
+    <w:nsid w:val="23DD7CA3"/>
+    <w:multiLevelType w:val="hybridMultilevel"/>
+    <w:tmpl w:val="80D609A0"/>
+    <w:lvl w:ilvl="0" w:tplc="0409000F">
+      <w:start w:val="1"/>
+      <w:numFmt w:val="decimal"/>
+      <w:lvlText w:val="%1."/>
+      <w:lvlJc w:val="left"/>
+      <w:pPr>
+        <w:ind w:left="720" w:hanging="360"/>
+      </w:pPr>
+      <w:rPr>
+        <w:rFonts w:hint="default"/>
+      </w:rPr>
+    </w:lvl>
+    <w:lvl w:ilvl="1" w:tplc="04090019">
+      <w:start w:val="1"/>
+      <w:numFmt w:val="lowerLetter"/>
+      <w:lvlText w:val="%2."/>
+      <w:lvlJc w:val="left"/>
+      <w:pPr>
+        <w:ind w:left="1440" w:hanging="360"/>
+      </w:pPr>
+      <w:rPr>
+        <w:rFonts w:hint="default"/>
+      </w:rPr>
+    </w:lvl>
+    <w:lvl w:ilvl="2" w:tplc="04090005">
+      <w:start w:val="1"/>
+      <w:numFmt w:val="bullet"/>
+      <w:lvlText w:val=""/>
+      <w:lvlJc w:val="left"/>
+      <w:pPr>
+        <w:ind w:left="2160" w:hanging="360"/>
+      </w:pPr>
+      <w:rPr>
+        <w:rFonts w:ascii="Wingdings" w:hAnsi="Wingdings" w:hint="default"/>
+      </w:rPr>
+    </w:lvl>
+    <w:lvl w:ilvl="3" w:tplc="04090001">
+      <w:start w:val="1"/>
+      <w:numFmt w:val="bullet"/>
+      <w:lvlText w:val=""/>
+      <w:lvlJc w:val="left"/>
+      <w:pPr>
+        <w:ind w:left="2880" w:hanging="360"/>
+      </w:pPr>
+      <w:rPr>
+        <w:rFonts w:ascii="Symbol" w:hAnsi="Symbol" w:hint="default"/>
+      </w:rPr>
+    </w:lvl>
+    <w:lvl w:ilvl="4" w:tplc="04090003" w:tentative="1">
+      <w:start w:val="1"/>
+      <w:numFmt w:val="bullet"/>
+      <w:lvlText w:val="o"/>
+      <w:lvlJc w:val="left"/>
+      <w:pPr>
+        <w:ind w:left="3600" w:hanging="360"/>
+      </w:pPr>
+      <w:rPr>
+        <w:rFonts w:ascii="Courier New" w:hAnsi="Courier New" w:cs="Courier New" w:hint="default"/>
+      </w:rPr>
+    </w:lvl>
+    <w:lvl w:ilvl="5" w:tplc="04090005" w:tentative="1">
+      <w:start w:val="1"/>
+      <w:numFmt w:val="bullet"/>
+      <w:lvlText w:val=""/>
+      <w:lvlJc w:val="left"/>
+      <w:pPr>
+        <w:ind w:left="4320" w:hanging="360"/>
+      </w:pPr>
+      <w:rPr>
+        <w:rFonts w:ascii="Wingdings" w:hAnsi="Wingdings" w:hint="default"/>
+      </w:rPr>
+    </w:lvl>
+    <w:lvl w:ilvl="6" w:tplc="04090001" w:tentative="1">
+      <w:start w:val="1"/>
+      <w:numFmt w:val="bullet"/>
+      <w:lvlText w:val=""/>
+      <w:lvlJc w:val="left"/>
+      <w:pPr>
+        <w:ind w:left="5040" w:hanging="360"/>
+      </w:pPr>
+      <w:rPr>
+        <w:rFonts w:ascii="Symbol" w:hAnsi="Symbol" w:hint="default"/>
+      </w:rPr>
+    </w:lvl>
+    <w:lvl w:ilvl="7" w:tplc="04090003" w:tentative="1">
+      <w:start w:val="1"/>
+      <w:numFmt w:val="bullet"/>
+      <w:lvlText w:val="o"/>
+      <w:lvlJc w:val="left"/>
+      <w:pPr>
+        <w:ind w:left="5760" w:hanging="360"/>
+      </w:pPr>
+      <w:rPr>
+        <w:rFonts w:ascii="Courier New" w:hAnsi="Courier New" w:cs="Courier New" w:hint="default"/>
+      </w:rPr>
+    </w:lvl>
+    <w:lvl w:ilvl="8" w:tplc="04090005" w:tentative="1">
+      <w:start w:val="1"/>
+      <w:numFmt w:val="bullet"/>
+      <w:lvlText w:val=""/>
+      <w:lvlJc w:val="left"/>
+      <w:pPr>
+        <w:ind w:left="6480" w:hanging="360"/>
+      </w:pPr>
+      <w:rPr>
+        <w:rFonts w:ascii="Wingdings" w:hAnsi="Wingdings" w:hint="default"/>
+      </w:rPr>
+    </w:lvl>
+  </w:abstractNum>
+  <w:abstractNum w:abstractNumId="11" w15:restartNumberingAfterBreak="0">
     <w:nsid w:val="2466085C"/>
     <w:multiLevelType w:val="hybridMultilevel"/>
     <w:tmpl w:val="6B9EF87E"/>
@@ -7529,7 +7577,7 @@
       </w:pPr>
     </w:lvl>
   </w:abstractNum>
-  <w:abstractNum w:abstractNumId="11" w15:restartNumberingAfterBreak="0">
+  <w:abstractNum w:abstractNumId="12" w15:restartNumberingAfterBreak="0">
     <w:nsid w:val="29B964C6"/>
     <w:multiLevelType w:val="hybridMultilevel"/>
     <w:tmpl w:val="2698F6BA"/>
@@ -7620,7 +7668,7 @@
       </w:pPr>
     </w:lvl>
   </w:abstractNum>
-  <w:abstractNum w:abstractNumId="12" w15:restartNumberingAfterBreak="0">
+  <w:abstractNum w:abstractNumId="13" w15:restartNumberingAfterBreak="0">
     <w:nsid w:val="2BB4535A"/>
     <w:multiLevelType w:val="hybridMultilevel"/>
     <w:tmpl w:val="D6224CBE"/>
@@ -7733,7 +7781,7 @@
       </w:rPr>
     </w:lvl>
   </w:abstractNum>
-  <w:abstractNum w:abstractNumId="13" w15:restartNumberingAfterBreak="0">
+  <w:abstractNum w:abstractNumId="14" w15:restartNumberingAfterBreak="0">
     <w:nsid w:val="32CC01FD"/>
     <w:multiLevelType w:val="hybridMultilevel"/>
     <w:tmpl w:val="80D609A0"/>
@@ -7846,7 +7894,7 @@
       </w:rPr>
     </w:lvl>
   </w:abstractNum>
-  <w:abstractNum w:abstractNumId="14" w15:restartNumberingAfterBreak="0">
+  <w:abstractNum w:abstractNumId="15" w15:restartNumberingAfterBreak="0">
     <w:nsid w:val="3364412F"/>
     <w:multiLevelType w:val="hybridMultilevel"/>
     <w:tmpl w:val="6B9EF87E"/>
@@ -7932,7 +7980,7 @@
       </w:pPr>
     </w:lvl>
   </w:abstractNum>
-  <w:abstractNum w:abstractNumId="15" w15:restartNumberingAfterBreak="0">
+  <w:abstractNum w:abstractNumId="16" w15:restartNumberingAfterBreak="0">
     <w:nsid w:val="377661B0"/>
     <w:multiLevelType w:val="hybridMultilevel"/>
     <w:tmpl w:val="4E58E3EC"/>
@@ -8045,7 +8093,7 @@
       </w:rPr>
     </w:lvl>
   </w:abstractNum>
-  <w:abstractNum w:abstractNumId="16" w15:restartNumberingAfterBreak="0">
+  <w:abstractNum w:abstractNumId="17" w15:restartNumberingAfterBreak="0">
     <w:nsid w:val="382409A4"/>
     <w:multiLevelType w:val="hybridMultilevel"/>
     <w:tmpl w:val="2286CE20"/>
@@ -8158,7 +8206,7 @@
       </w:rPr>
     </w:lvl>
   </w:abstractNum>
-  <w:abstractNum w:abstractNumId="17" w15:restartNumberingAfterBreak="0">
+  <w:abstractNum w:abstractNumId="18" w15:restartNumberingAfterBreak="0">
     <w:nsid w:val="4A3F116F"/>
     <w:multiLevelType w:val="hybridMultilevel"/>
     <w:tmpl w:val="F5BCD692"/>
@@ -8244,7 +8292,7 @@
       </w:pPr>
     </w:lvl>
   </w:abstractNum>
-  <w:abstractNum w:abstractNumId="18" w15:restartNumberingAfterBreak="0">
+  <w:abstractNum w:abstractNumId="19" w15:restartNumberingAfterBreak="0">
     <w:nsid w:val="4BE7234C"/>
     <w:multiLevelType w:val="hybridMultilevel"/>
     <w:tmpl w:val="A71A455A"/>
@@ -8357,7 +8405,7 @@
       </w:rPr>
     </w:lvl>
   </w:abstractNum>
-  <w:abstractNum w:abstractNumId="19" w15:restartNumberingAfterBreak="0">
+  <w:abstractNum w:abstractNumId="20" w15:restartNumberingAfterBreak="0">
     <w:nsid w:val="53384570"/>
     <w:multiLevelType w:val="hybridMultilevel"/>
     <w:tmpl w:val="8FD8B30A"/>
@@ -8470,7 +8518,7 @@
       </w:rPr>
     </w:lvl>
   </w:abstractNum>
-  <w:abstractNum w:abstractNumId="20" w15:restartNumberingAfterBreak="0">
+  <w:abstractNum w:abstractNumId="21" w15:restartNumberingAfterBreak="0">
     <w:nsid w:val="56716DEF"/>
     <w:multiLevelType w:val="hybridMultilevel"/>
     <w:tmpl w:val="9312B9D0"/>
@@ -8583,7 +8631,7 @@
       </w:rPr>
     </w:lvl>
   </w:abstractNum>
-  <w:abstractNum w:abstractNumId="21" w15:restartNumberingAfterBreak="0">
+  <w:abstractNum w:abstractNumId="22" w15:restartNumberingAfterBreak="0">
     <w:nsid w:val="5FB03CF7"/>
     <w:multiLevelType w:val="hybridMultilevel"/>
     <w:tmpl w:val="1DB4EAA0"/>
@@ -8696,7 +8744,7 @@
       </w:rPr>
     </w:lvl>
   </w:abstractNum>
-  <w:abstractNum w:abstractNumId="22" w15:restartNumberingAfterBreak="0">
+  <w:abstractNum w:abstractNumId="23" w15:restartNumberingAfterBreak="0">
     <w:nsid w:val="63690B29"/>
     <w:multiLevelType w:val="hybridMultilevel"/>
     <w:tmpl w:val="46F47A86"/>
@@ -8785,7 +8833,7 @@
       </w:pPr>
     </w:lvl>
   </w:abstractNum>
-  <w:abstractNum w:abstractNumId="23" w15:restartNumberingAfterBreak="0">
+  <w:abstractNum w:abstractNumId="24" w15:restartNumberingAfterBreak="0">
     <w:nsid w:val="6EEB6FB0"/>
     <w:multiLevelType w:val="hybridMultilevel"/>
     <w:tmpl w:val="EAA8BC72"/>
@@ -8898,7 +8946,7 @@
       </w:rPr>
     </w:lvl>
   </w:abstractNum>
-  <w:abstractNum w:abstractNumId="24" w15:restartNumberingAfterBreak="0">
+  <w:abstractNum w:abstractNumId="25" w15:restartNumberingAfterBreak="0">
     <w:nsid w:val="721E3684"/>
     <w:multiLevelType w:val="hybridMultilevel"/>
     <w:tmpl w:val="058AC12A"/>
@@ -8984,7 +9032,7 @@
       </w:pPr>
     </w:lvl>
   </w:abstractNum>
-  <w:abstractNum w:abstractNumId="25" w15:restartNumberingAfterBreak="0">
+  <w:abstractNum w:abstractNumId="26" w15:restartNumberingAfterBreak="0">
     <w:nsid w:val="73030863"/>
     <w:multiLevelType w:val="hybridMultilevel"/>
     <w:tmpl w:val="6B9EF87E"/>
@@ -9070,7 +9118,7 @@
       </w:pPr>
     </w:lvl>
   </w:abstractNum>
-  <w:abstractNum w:abstractNumId="26" w15:restartNumberingAfterBreak="0">
+  <w:abstractNum w:abstractNumId="27" w15:restartNumberingAfterBreak="0">
     <w:nsid w:val="73554FA6"/>
     <w:multiLevelType w:val="hybridMultilevel"/>
     <w:tmpl w:val="EACAFEA8"/>
@@ -9156,7 +9204,7 @@
       </w:pPr>
     </w:lvl>
   </w:abstractNum>
-  <w:abstractNum w:abstractNumId="27" w15:restartNumberingAfterBreak="0">
+  <w:abstractNum w:abstractNumId="28" w15:restartNumberingAfterBreak="0">
     <w:nsid w:val="756D3395"/>
     <w:multiLevelType w:val="multilevel"/>
     <w:tmpl w:val="04090025"/>
@@ -9252,31 +9300,31 @@
     </w:lvl>
   </w:abstractNum>
   <w:num w:numId="1">
+    <w:abstractNumId w:val="27"/>
+  </w:num>
+  <w:num w:numId="2">
+    <w:abstractNumId w:val="11"/>
+  </w:num>
+  <w:num w:numId="3">
+    <w:abstractNumId w:val="15"/>
+  </w:num>
+  <w:num w:numId="4">
     <w:abstractNumId w:val="26"/>
   </w:num>
-  <w:num w:numId="2">
-    <w:abstractNumId w:val="10"/>
-  </w:num>
-  <w:num w:numId="3">
-    <w:abstractNumId w:val="14"/>
-  </w:num>
-  <w:num w:numId="4">
-    <w:abstractNumId w:val="25"/>
-  </w:num>
   <w:num w:numId="5">
-    <w:abstractNumId w:val="27"/>
+    <w:abstractNumId w:val="28"/>
   </w:num>
   <w:num w:numId="6">
+    <w:abstractNumId w:val="22"/>
+  </w:num>
+  <w:num w:numId="7">
     <w:abstractNumId w:val="21"/>
   </w:num>
-  <w:num w:numId="7">
-    <w:abstractNumId w:val="20"/>
-  </w:num>
   <w:num w:numId="8">
-    <w:abstractNumId w:val="22"/>
+    <w:abstractNumId w:val="23"/>
   </w:num>
   <w:num w:numId="9">
-    <w:abstractNumId w:val="15"/>
+    <w:abstractNumId w:val="16"/>
   </w:num>
   <w:num w:numId="10">
     <w:abstractNumId w:val="5"/>
@@ -9285,49 +9333,49 @@
     <w:abstractNumId w:val="3"/>
   </w:num>
   <w:num w:numId="12">
-    <w:abstractNumId w:val="23"/>
+    <w:abstractNumId w:val="24"/>
   </w:num>
   <w:num w:numId="13">
     <w:abstractNumId w:val="6"/>
   </w:num>
   <w:num w:numId="14">
-    <w:abstractNumId w:val="27"/>
+    <w:abstractNumId w:val="28"/>
   </w:num>
   <w:num w:numId="15">
-    <w:abstractNumId w:val="27"/>
+    <w:abstractNumId w:val="28"/>
   </w:num>
   <w:num w:numId="16">
-    <w:abstractNumId w:val="27"/>
+    <w:abstractNumId w:val="28"/>
   </w:num>
   <w:num w:numId="17">
     <w:abstractNumId w:val="4"/>
   </w:num>
   <w:num w:numId="18">
-    <w:abstractNumId w:val="11"/>
+    <w:abstractNumId w:val="12"/>
   </w:num>
   <w:num w:numId="19">
-    <w:abstractNumId w:val="27"/>
+    <w:abstractNumId w:val="28"/>
   </w:num>
   <w:num w:numId="20">
-    <w:abstractNumId w:val="19"/>
+    <w:abstractNumId w:val="20"/>
   </w:num>
   <w:num w:numId="21">
-    <w:abstractNumId w:val="27"/>
+    <w:abstractNumId w:val="28"/>
   </w:num>
   <w:num w:numId="22">
     <w:abstractNumId w:val="2"/>
   </w:num>
   <w:num w:numId="23">
+    <w:abstractNumId w:val="18"/>
+  </w:num>
+  <w:num w:numId="24">
     <w:abstractNumId w:val="17"/>
   </w:num>
-  <w:num w:numId="24">
-    <w:abstractNumId w:val="16"/>
-  </w:num>
   <w:num w:numId="25">
-    <w:abstractNumId w:val="12"/>
+    <w:abstractNumId w:val="13"/>
   </w:num>
   <w:num w:numId="26">
-    <w:abstractNumId w:val="24"/>
+    <w:abstractNumId w:val="25"/>
   </w:num>
   <w:num w:numId="27">
     <w:abstractNumId w:val="0"/>
@@ -9336,10 +9384,10 @@
     <w:abstractNumId w:val="1"/>
   </w:num>
   <w:num w:numId="29">
-    <w:abstractNumId w:val="18"/>
+    <w:abstractNumId w:val="19"/>
   </w:num>
   <w:num w:numId="30">
-    <w:abstractNumId w:val="13"/>
+    <w:abstractNumId w:val="14"/>
   </w:num>
   <w:num w:numId="31">
     <w:abstractNumId w:val="7"/>
@@ -9350,11 +9398,14 @@
   <w:num w:numId="33">
     <w:abstractNumId w:val="9"/>
   </w:num>
+  <w:num w:numId="34">
+    <w:abstractNumId w:val="10"/>
+  </w:num>
 </w:numbering>
 </file>
 
 <file path=word/styles.xml><?xml version="1.0" encoding="utf-8"?>
-<w:styles xmlns:mc="http://schemas.openxmlformats.org/markup-compatibility/2006" xmlns:r="http://schemas.openxmlformats.org/officeDocument/2006/relationships" xmlns:w="http://schemas.openxmlformats.org/wordprocessingml/2006/main" xmlns:w14="http://schemas.microsoft.com/office/word/2010/wordml" xmlns:w15="http://schemas.microsoft.com/office/word/2012/wordml" xmlns:w16se="http://schemas.microsoft.com/office/word/2015/wordml/symex" mc:Ignorable="w14 w15 w16se">
+<w:styles xmlns:mc="http://schemas.openxmlformats.org/markup-compatibility/2006" xmlns:r="http://schemas.openxmlformats.org/officeDocument/2006/relationships" xmlns:w="http://schemas.openxmlformats.org/wordprocessingml/2006/main" xmlns:w14="http://schemas.microsoft.com/office/word/2010/wordml" xmlns:w15="http://schemas.microsoft.com/office/word/2012/wordml" xmlns:w16cex="http://schemas.microsoft.com/office/word/2018/wordml/cex" xmlns:w16cid="http://schemas.microsoft.com/office/word/2016/wordml/cid" xmlns:w16="http://schemas.microsoft.com/office/word/2018/wordml" xmlns:w16se="http://schemas.microsoft.com/office/word/2015/wordml/symex" mc:Ignorable="w14 w15 w16se w16cid w16 w16cex">
   <w:docDefaults>
     <w:rPrDefault>
       <w:rPr>
@@ -9370,7 +9421,7 @@
       </w:pPr>
     </w:pPrDefault>
   </w:docDefaults>
-  <w:latentStyles w:defLockedState="0" w:defUIPriority="99" w:defSemiHidden="0" w:defUnhideWhenUsed="0" w:defQFormat="0" w:count="371">
+  <w:latentStyles w:defLockedState="0" w:defUIPriority="99" w:defSemiHidden="0" w:defUnhideWhenUsed="0" w:defQFormat="0" w:count="376">
     <w:lsdException w:name="Normal" w:uiPriority="0" w:qFormat="1"/>
     <w:lsdException w:name="heading 1" w:uiPriority="9" w:qFormat="1"/>
     <w:lsdException w:name="heading 2" w:semiHidden="1" w:uiPriority="9" w:unhideWhenUsed="1" w:qFormat="1"/>
@@ -9742,6 +9793,11 @@
     <w:lsdException w:name="List Table 5 Dark Accent 6" w:uiPriority="50"/>
     <w:lsdException w:name="List Table 6 Colorful Accent 6" w:uiPriority="51"/>
     <w:lsdException w:name="List Table 7 Colorful Accent 6" w:uiPriority="52"/>
+    <w:lsdException w:name="Mention" w:semiHidden="1" w:unhideWhenUsed="1"/>
+    <w:lsdException w:name="Smart Hyperlink" w:semiHidden="1" w:unhideWhenUsed="1"/>
+    <w:lsdException w:name="Hashtag" w:semiHidden="1" w:unhideWhenUsed="1"/>
+    <w:lsdException w:name="Unresolved Mention" w:semiHidden="1" w:unhideWhenUsed="1"/>
+    <w:lsdException w:name="Smart Link" w:semiHidden="1" w:unhideWhenUsed="1"/>
   </w:latentStyles>
   <w:style w:type="paragraph" w:default="1" w:styleId="Normal">
     <w:name w:val="Normal"/>

</xml_diff>